<commit_message>
Updated R_regression, using training data and robust mehtod for comparation
</commit_message>
<xml_diff>
--- a/R_regression.docx
+++ b/R_regression.docx
@@ -141,7 +141,7 @@
         <w:rPr>
           <w:rStyle w:val="VerbatimChar"/>
         </w:rPr>
-        <w:t xml:space="preserve">## [1] "C:/Users/fengr/Desktop/CSSE386_Data_Mining/DMwP-EnergyUsage"</w:t>
+        <w:t xml:space="preserve">## [1] "C:/Users/fengr/Documents/GitHub/DMwP-EnergyUsage"</w:t>
       </w:r>
     </w:p>
     <w:p>
@@ -2016,9 +2016,1289 @@
           </wp:inline>
         </w:drawing>
       </w:r>
-      <w:r>
+    </w:p>
+    <w:p>
+      <w:pPr>
+        <w:pStyle w:val="SourceCode"/>
+      </w:pPr>
+      <w:r>
+        <w:rPr>
+          <w:rStyle w:val="CommentTok"/>
+        </w:rPr>
+        <w:t xml:space="preserve"># Create Training and Test data -</w:t>
+      </w:r>
+      <w:r>
+        <w:br/>
+      </w:r>
+      <w:r>
+        <w:rPr>
+          <w:rStyle w:val="FunctionTok"/>
+        </w:rPr>
+        <w:t xml:space="preserve">set.seed</w:t>
+      </w:r>
+      <w:r>
+        <w:rPr>
+          <w:rStyle w:val="NormalTok"/>
+        </w:rPr>
+        <w:t xml:space="preserve">(</w:t>
+      </w:r>
+      <w:r>
+        <w:rPr>
+          <w:rStyle w:val="DecValTok"/>
+        </w:rPr>
+        <w:t xml:space="preserve">7</w:t>
+      </w:r>
+      <w:r>
+        <w:rPr>
+          <w:rStyle w:val="NormalTok"/>
+        </w:rPr>
+        <w:t xml:space="preserve">)  </w:t>
+      </w:r>
+      <w:r>
+        <w:rPr>
+          <w:rStyle w:val="CommentTok"/>
+        </w:rPr>
+        <w:t xml:space="preserve"># setting seed to reproduce results of random sampling</w:t>
+      </w:r>
+      <w:r>
+        <w:br/>
+      </w:r>
+      <w:r>
+        <w:rPr>
+          <w:rStyle w:val="NormalTok"/>
+        </w:rPr>
+        <w:t xml:space="preserve">trainingRowIndex </w:t>
+      </w:r>
+      <w:r>
+        <w:rPr>
+          <w:rStyle w:val="OtherTok"/>
+        </w:rPr>
+        <w:t xml:space="preserve">&lt;-</w:t>
+      </w:r>
+      <w:r>
+        <w:rPr>
+          <w:rStyle w:val="NormalTok"/>
+        </w:rPr>
         <w:t xml:space="preserve"> </w:t>
       </w:r>
+      <w:r>
+        <w:rPr>
+          <w:rStyle w:val="FunctionTok"/>
+        </w:rPr>
+        <w:t xml:space="preserve">sample</w:t>
+      </w:r>
+      <w:r>
+        <w:rPr>
+          <w:rStyle w:val="NormalTok"/>
+        </w:rPr>
+        <w:t xml:space="preserve">(</w:t>
+      </w:r>
+      <w:r>
+        <w:rPr>
+          <w:rStyle w:val="DecValTok"/>
+        </w:rPr>
+        <w:t xml:space="preserve">1</w:t>
+      </w:r>
+      <w:r>
+        <w:rPr>
+          <w:rStyle w:val="SpecialCharTok"/>
+        </w:rPr>
+        <w:t xml:space="preserve">:</w:t>
+      </w:r>
+      <w:r>
+        <w:rPr>
+          <w:rStyle w:val="FunctionTok"/>
+        </w:rPr>
+        <w:t xml:space="preserve">nrow</w:t>
+      </w:r>
+      <w:r>
+        <w:rPr>
+          <w:rStyle w:val="NormalTok"/>
+        </w:rPr>
+        <w:t xml:space="preserve">(electricity), </w:t>
+      </w:r>
+      <w:r>
+        <w:rPr>
+          <w:rStyle w:val="FloatTok"/>
+        </w:rPr>
+        <w:t xml:space="preserve">0.8</w:t>
+      </w:r>
+      <w:r>
+        <w:rPr>
+          <w:rStyle w:val="SpecialCharTok"/>
+        </w:rPr>
+        <w:t xml:space="preserve">*</w:t>
+      </w:r>
+      <w:r>
+        <w:rPr>
+          <w:rStyle w:val="FunctionTok"/>
+        </w:rPr>
+        <w:t xml:space="preserve">nrow</w:t>
+      </w:r>
+      <w:r>
+        <w:rPr>
+          <w:rStyle w:val="NormalTok"/>
+        </w:rPr>
+        <w:t xml:space="preserve">(electricity))  </w:t>
+      </w:r>
+      <w:r>
+        <w:rPr>
+          <w:rStyle w:val="CommentTok"/>
+        </w:rPr>
+        <w:t xml:space="preserve"># row indices for training data</w:t>
+      </w:r>
+      <w:r>
+        <w:br/>
+      </w:r>
+      <w:r>
+        <w:rPr>
+          <w:rStyle w:val="NormalTok"/>
+        </w:rPr>
+        <w:t xml:space="preserve">trainingData </w:t>
+      </w:r>
+      <w:r>
+        <w:rPr>
+          <w:rStyle w:val="OtherTok"/>
+        </w:rPr>
+        <w:t xml:space="preserve">&lt;-</w:t>
+      </w:r>
+      <w:r>
+        <w:rPr>
+          <w:rStyle w:val="NormalTok"/>
+        </w:rPr>
+        <w:t xml:space="preserve"> electricity[trainingRowIndex, ]  </w:t>
+      </w:r>
+      <w:r>
+        <w:rPr>
+          <w:rStyle w:val="CommentTok"/>
+        </w:rPr>
+        <w:t xml:space="preserve"># model training data</w:t>
+      </w:r>
+      <w:r>
+        <w:br/>
+      </w:r>
+      <w:r>
+        <w:rPr>
+          <w:rStyle w:val="NormalTok"/>
+        </w:rPr>
+        <w:t xml:space="preserve">testData  </w:t>
+      </w:r>
+      <w:r>
+        <w:rPr>
+          <w:rStyle w:val="OtherTok"/>
+        </w:rPr>
+        <w:t xml:space="preserve">&lt;-</w:t>
+      </w:r>
+      <w:r>
+        <w:rPr>
+          <w:rStyle w:val="NormalTok"/>
+        </w:rPr>
+        <w:t xml:space="preserve"> electricity[</w:t>
+      </w:r>
+      <w:r>
+        <w:rPr>
+          <w:rStyle w:val="SpecialCharTok"/>
+        </w:rPr>
+        <w:t xml:space="preserve">-</w:t>
+      </w:r>
+      <w:r>
+        <w:rPr>
+          <w:rStyle w:val="NormalTok"/>
+        </w:rPr>
+        <w:t xml:space="preserve">trainingRowIndex, ]   </w:t>
+      </w:r>
+      <w:r>
+        <w:rPr>
+          <w:rStyle w:val="CommentTok"/>
+        </w:rPr>
+        <w:t xml:space="preserve"># test data</w:t>
+      </w:r>
+    </w:p>
+    <w:p>
+      <w:pPr>
+        <w:pStyle w:val="SourceCode"/>
+      </w:pPr>
+      <w:r>
+        <w:rPr>
+          <w:rStyle w:val="CommentTok"/>
+        </w:rPr>
+        <w:t xml:space="preserve"># Build the model on training data -</w:t>
+      </w:r>
+      <w:r>
+        <w:br/>
+      </w:r>
+      <w:r>
+        <w:rPr>
+          <w:rStyle w:val="NormalTok"/>
+        </w:rPr>
+        <w:t xml:space="preserve">lmMod </w:t>
+      </w:r>
+      <w:r>
+        <w:rPr>
+          <w:rStyle w:val="OtherTok"/>
+        </w:rPr>
+        <w:t xml:space="preserve">&lt;-</w:t>
+      </w:r>
+      <w:r>
+        <w:rPr>
+          <w:rStyle w:val="NormalTok"/>
+        </w:rPr>
+        <w:t xml:space="preserve"> </w:t>
+      </w:r>
+      <w:r>
+        <w:rPr>
+          <w:rStyle w:val="FunctionTok"/>
+        </w:rPr>
+        <w:t xml:space="preserve">lm</w:t>
+      </w:r>
+      <w:r>
+        <w:rPr>
+          <w:rStyle w:val="NormalTok"/>
+        </w:rPr>
+        <w:t xml:space="preserve">(electricity</w:t>
+      </w:r>
+      <w:r>
+        <w:rPr>
+          <w:rStyle w:val="SpecialCharTok"/>
+        </w:rPr>
+        <w:t xml:space="preserve">$</w:t>
+      </w:r>
+      <w:r>
+        <w:rPr>
+          <w:rStyle w:val="NormalTok"/>
+        </w:rPr>
+        <w:t xml:space="preserve">Revenue.Total </w:t>
+      </w:r>
+      <w:r>
+        <w:rPr>
+          <w:rStyle w:val="SpecialCharTok"/>
+        </w:rPr>
+        <w:t xml:space="preserve">~</w:t>
+      </w:r>
+      <w:r>
+        <w:rPr>
+          <w:rStyle w:val="NormalTok"/>
+        </w:rPr>
+        <w:t xml:space="preserve"> electricity</w:t>
+      </w:r>
+      <w:r>
+        <w:rPr>
+          <w:rStyle w:val="SpecialCharTok"/>
+        </w:rPr>
+        <w:t xml:space="preserve">$</w:t>
+      </w:r>
+      <w:r>
+        <w:rPr>
+          <w:rStyle w:val="NormalTok"/>
+        </w:rPr>
+        <w:t xml:space="preserve">Sources.Total </w:t>
+      </w:r>
+      <w:r>
+        <w:rPr>
+          <w:rStyle w:val="SpecialCharTok"/>
+        </w:rPr>
+        <w:t xml:space="preserve">+</w:t>
+      </w:r>
+      <w:r>
+        <w:rPr>
+          <w:rStyle w:val="NormalTok"/>
+        </w:rPr>
+        <w:t xml:space="preserve"> electricity</w:t>
+      </w:r>
+      <w:r>
+        <w:rPr>
+          <w:rStyle w:val="SpecialCharTok"/>
+        </w:rPr>
+        <w:t xml:space="preserve">$</w:t>
+      </w:r>
+      <w:r>
+        <w:rPr>
+          <w:rStyle w:val="NormalTok"/>
+        </w:rPr>
+        <w:t xml:space="preserve">Retail.Total.Revenue </w:t>
+      </w:r>
+      <w:r>
+        <w:rPr>
+          <w:rStyle w:val="SpecialCharTok"/>
+        </w:rPr>
+        <w:t xml:space="preserve">+</w:t>
+      </w:r>
+      <w:r>
+        <w:rPr>
+          <w:rStyle w:val="NormalTok"/>
+        </w:rPr>
+        <w:t xml:space="preserve"> electricity</w:t>
+      </w:r>
+      <w:r>
+        <w:rPr>
+          <w:rStyle w:val="SpecialCharTok"/>
+        </w:rPr>
+        <w:t xml:space="preserve">$</w:t>
+      </w:r>
+      <w:r>
+        <w:rPr>
+          <w:rStyle w:val="NormalTok"/>
+        </w:rPr>
+        <w:t xml:space="preserve">Retail.Total.Sales </w:t>
+      </w:r>
+      <w:r>
+        <w:rPr>
+          <w:rStyle w:val="SpecialCharTok"/>
+        </w:rPr>
+        <w:t xml:space="preserve">+</w:t>
+      </w:r>
+      <w:r>
+        <w:rPr>
+          <w:rStyle w:val="NormalTok"/>
+        </w:rPr>
+        <w:t xml:space="preserve"> electricity</w:t>
+      </w:r>
+      <w:r>
+        <w:rPr>
+          <w:rStyle w:val="SpecialCharTok"/>
+        </w:rPr>
+        <w:t xml:space="preserve">$</w:t>
+      </w:r>
+      <w:r>
+        <w:rPr>
+          <w:rStyle w:val="NormalTok"/>
+        </w:rPr>
+        <w:t xml:space="preserve">Retail.Total.Customers, </w:t>
+      </w:r>
+      <w:r>
+        <w:rPr>
+          <w:rStyle w:val="AttributeTok"/>
+        </w:rPr>
+        <w:t xml:space="preserve">data=</w:t>
+      </w:r>
+      <w:r>
+        <w:rPr>
+          <w:rStyle w:val="NormalTok"/>
+        </w:rPr>
+        <w:t xml:space="preserve">trainingData)  </w:t>
+      </w:r>
+      <w:r>
+        <w:rPr>
+          <w:rStyle w:val="CommentTok"/>
+        </w:rPr>
+        <w:t xml:space="preserve"># build the model</w:t>
+      </w:r>
+      <w:r>
+        <w:br/>
+      </w:r>
+      <w:r>
+        <w:rPr>
+          <w:rStyle w:val="NormalTok"/>
+        </w:rPr>
+        <w:t xml:space="preserve">revPred </w:t>
+      </w:r>
+      <w:r>
+        <w:rPr>
+          <w:rStyle w:val="OtherTok"/>
+        </w:rPr>
+        <w:t xml:space="preserve">&lt;-</w:t>
+      </w:r>
+      <w:r>
+        <w:rPr>
+          <w:rStyle w:val="NormalTok"/>
+        </w:rPr>
+        <w:t xml:space="preserve"> </w:t>
+      </w:r>
+      <w:r>
+        <w:rPr>
+          <w:rStyle w:val="FunctionTok"/>
+        </w:rPr>
+        <w:t xml:space="preserve">predict</w:t>
+      </w:r>
+      <w:r>
+        <w:rPr>
+          <w:rStyle w:val="NormalTok"/>
+        </w:rPr>
+        <w:t xml:space="preserve">(lmMod, testData)  </w:t>
+      </w:r>
+      <w:r>
+        <w:rPr>
+          <w:rStyle w:val="CommentTok"/>
+        </w:rPr>
+        <w:t xml:space="preserve"># predict distance</w:t>
+      </w:r>
+    </w:p>
+    <w:p>
+      <w:pPr>
+        <w:pStyle w:val="SourceCode"/>
+      </w:pPr>
+      <w:r>
+        <w:rPr>
+          <w:rStyle w:val="VerbatimChar"/>
+        </w:rPr>
+        <w:t xml:space="preserve">## Warning: 'newdata' had 424 rows but variables found have 2116 rows</w:t>
+      </w:r>
+    </w:p>
+    <w:p>
+      <w:pPr>
+        <w:pStyle w:val="SourceCode"/>
+      </w:pPr>
+      <w:r>
+        <w:rPr>
+          <w:rStyle w:val="FunctionTok"/>
+        </w:rPr>
+        <w:t xml:space="preserve">summary</w:t>
+      </w:r>
+      <w:r>
+        <w:rPr>
+          <w:rStyle w:val="NormalTok"/>
+        </w:rPr>
+        <w:t xml:space="preserve"> (lmMod)</w:t>
+      </w:r>
+    </w:p>
+    <w:p>
+      <w:pPr>
+        <w:pStyle w:val="SourceCode"/>
+      </w:pPr>
+      <w:r>
+        <w:rPr>
+          <w:rStyle w:val="VerbatimChar"/>
+        </w:rPr>
+        <w:t xml:space="preserve">## </w:t>
+      </w:r>
+      <w:r>
+        <w:br/>
+      </w:r>
+      <w:r>
+        <w:rPr>
+          <w:rStyle w:val="VerbatimChar"/>
+        </w:rPr>
+        <w:t xml:space="preserve">## Call:</w:t>
+      </w:r>
+      <w:r>
+        <w:br/>
+      </w:r>
+      <w:r>
+        <w:rPr>
+          <w:rStyle w:val="VerbatimChar"/>
+        </w:rPr>
+        <w:t xml:space="preserve">## lm(formula = electricity$Revenue.Total ~ electricity$Sources.Total + </w:t>
+      </w:r>
+      <w:r>
+        <w:br/>
+      </w:r>
+      <w:r>
+        <w:rPr>
+          <w:rStyle w:val="VerbatimChar"/>
+        </w:rPr>
+        <w:t xml:space="preserve">##     electricity$Retail.Total.Revenue + electricity$Retail.Total.Sales + </w:t>
+      </w:r>
+      <w:r>
+        <w:br/>
+      </w:r>
+      <w:r>
+        <w:rPr>
+          <w:rStyle w:val="VerbatimChar"/>
+        </w:rPr>
+        <w:t xml:space="preserve">##     electricity$Retail.Total.Customers, data = trainingData)</w:t>
+      </w:r>
+      <w:r>
+        <w:br/>
+      </w:r>
+      <w:r>
+        <w:rPr>
+          <w:rStyle w:val="VerbatimChar"/>
+        </w:rPr>
+        <w:t xml:space="preserve">## </w:t>
+      </w:r>
+      <w:r>
+        <w:br/>
+      </w:r>
+      <w:r>
+        <w:rPr>
+          <w:rStyle w:val="VerbatimChar"/>
+        </w:rPr>
+        <w:t xml:space="preserve">## Residuals:</w:t>
+      </w:r>
+      <w:r>
+        <w:br/>
+      </w:r>
+      <w:r>
+        <w:rPr>
+          <w:rStyle w:val="VerbatimChar"/>
+        </w:rPr>
+        <w:t xml:space="preserve">##      Min       1Q   Median       3Q      Max </w:t>
+      </w:r>
+      <w:r>
+        <w:br/>
+      </w:r>
+      <w:r>
+        <w:rPr>
+          <w:rStyle w:val="VerbatimChar"/>
+        </w:rPr>
+        <w:t xml:space="preserve">## -2973143    -4600     -183     1257  3943771 </w:t>
+      </w:r>
+      <w:r>
+        <w:br/>
+      </w:r>
+      <w:r>
+        <w:rPr>
+          <w:rStyle w:val="VerbatimChar"/>
+        </w:rPr>
+        <w:t xml:space="preserve">## </w:t>
+      </w:r>
+      <w:r>
+        <w:br/>
+      </w:r>
+      <w:r>
+        <w:rPr>
+          <w:rStyle w:val="VerbatimChar"/>
+        </w:rPr>
+        <w:t xml:space="preserve">## Coefficients:</w:t>
+      </w:r>
+      <w:r>
+        <w:br/>
+      </w:r>
+      <w:r>
+        <w:rPr>
+          <w:rStyle w:val="VerbatimChar"/>
+        </w:rPr>
+        <w:t xml:space="preserve">##                                      Estimate Std. Error t value Pr(&gt;|t|)    </w:t>
+      </w:r>
+      <w:r>
+        <w:br/>
+      </w:r>
+      <w:r>
+        <w:rPr>
+          <w:rStyle w:val="VerbatimChar"/>
+        </w:rPr>
+        <w:t xml:space="preserve">## (Intercept)                        -1.312e+03  3.593e+03  -0.365    0.715    </w:t>
+      </w:r>
+      <w:r>
+        <w:br/>
+      </w:r>
+      <w:r>
+        <w:rPr>
+          <w:rStyle w:val="VerbatimChar"/>
+        </w:rPr>
+        <w:t xml:space="preserve">## electricity$Sources.Total           4.366e-02  3.293e-04 132.606   &lt;2e-16 ***</w:t>
+      </w:r>
+      <w:r>
+        <w:br/>
+      </w:r>
+      <w:r>
+        <w:rPr>
+          <w:rStyle w:val="VerbatimChar"/>
+        </w:rPr>
+        <w:t xml:space="preserve">## electricity$Retail.Total.Revenue    5.450e-01  1.911e-02  28.528   &lt;2e-16 ***</w:t>
+      </w:r>
+      <w:r>
+        <w:br/>
+      </w:r>
+      <w:r>
+        <w:rPr>
+          <w:rStyle w:val="VerbatimChar"/>
+        </w:rPr>
+        <w:t xml:space="preserve">## electricity$Retail.Total.Sales     -2.098e-02  1.352e-03 -15.514   &lt;2e-16 ***</w:t>
+      </w:r>
+      <w:r>
+        <w:br/>
+      </w:r>
+      <w:r>
+        <w:rPr>
+          <w:rStyle w:val="VerbatimChar"/>
+        </w:rPr>
+        <w:t xml:space="preserve">## electricity$Retail.Total.Customers  7.454e-01  3.266e-02  22.821   &lt;2e-16 ***</w:t>
+      </w:r>
+      <w:r>
+        <w:br/>
+      </w:r>
+      <w:r>
+        <w:rPr>
+          <w:rStyle w:val="VerbatimChar"/>
+        </w:rPr>
+        <w:t xml:space="preserve">## ---</w:t>
+      </w:r>
+      <w:r>
+        <w:br/>
+      </w:r>
+      <w:r>
+        <w:rPr>
+          <w:rStyle w:val="VerbatimChar"/>
+        </w:rPr>
+        <w:t xml:space="preserve">## Signif. codes:  0 '***' 0.001 '**' 0.01 '*' 0.05 '.' 0.1 ' ' 1</w:t>
+      </w:r>
+      <w:r>
+        <w:br/>
+      </w:r>
+      <w:r>
+        <w:rPr>
+          <w:rStyle w:val="VerbatimChar"/>
+        </w:rPr>
+        <w:t xml:space="preserve">## </w:t>
+      </w:r>
+      <w:r>
+        <w:br/>
+      </w:r>
+      <w:r>
+        <w:rPr>
+          <w:rStyle w:val="VerbatimChar"/>
+        </w:rPr>
+        <w:t xml:space="preserve">## Residual standard error: 159700 on 2111 degrees of freedom</w:t>
+      </w:r>
+      <w:r>
+        <w:br/>
+      </w:r>
+      <w:r>
+        <w:rPr>
+          <w:rStyle w:val="VerbatimChar"/>
+        </w:rPr>
+        <w:t xml:space="preserve">## Multiple R-squared:  0.9712, Adjusted R-squared:  0.9711 </w:t>
+      </w:r>
+      <w:r>
+        <w:br/>
+      </w:r>
+      <w:r>
+        <w:rPr>
+          <w:rStyle w:val="VerbatimChar"/>
+        </w:rPr>
+        <w:t xml:space="preserve">## F-statistic: 1.779e+04 on 4 and 2111 DF,  p-value: &lt; 2.2e-16</w:t>
+      </w:r>
+    </w:p>
+    <w:p>
+      <w:pPr>
+        <w:pStyle w:val="SourceCode"/>
+      </w:pPr>
+      <w:r>
+        <w:rPr>
+          <w:rStyle w:val="FunctionTok"/>
+        </w:rPr>
+        <w:t xml:space="preserve">library</w:t>
+      </w:r>
+      <w:r>
+        <w:rPr>
+          <w:rStyle w:val="NormalTok"/>
+        </w:rPr>
+        <w:t xml:space="preserve">(MASS)</w:t>
+      </w:r>
+    </w:p>
+    <w:p>
+      <w:pPr>
+        <w:pStyle w:val="SourceCode"/>
+      </w:pPr>
+      <w:r>
+        <w:rPr>
+          <w:rStyle w:val="CommentTok"/>
+        </w:rPr>
+        <w:t xml:space="preserve"># Build the robust model on training data -</w:t>
+      </w:r>
+      <w:r>
+        <w:br/>
+      </w:r>
+      <w:r>
+        <w:rPr>
+          <w:rStyle w:val="NormalTok"/>
+        </w:rPr>
+        <w:t xml:space="preserve">rlmMod </w:t>
+      </w:r>
+      <w:r>
+        <w:rPr>
+          <w:rStyle w:val="OtherTok"/>
+        </w:rPr>
+        <w:t xml:space="preserve">&lt;-</w:t>
+      </w:r>
+      <w:r>
+        <w:rPr>
+          <w:rStyle w:val="NormalTok"/>
+        </w:rPr>
+        <w:t xml:space="preserve"> </w:t>
+      </w:r>
+      <w:r>
+        <w:rPr>
+          <w:rStyle w:val="FunctionTok"/>
+        </w:rPr>
+        <w:t xml:space="preserve">rlm</w:t>
+      </w:r>
+      <w:r>
+        <w:rPr>
+          <w:rStyle w:val="NormalTok"/>
+        </w:rPr>
+        <w:t xml:space="preserve">(electricity</w:t>
+      </w:r>
+      <w:r>
+        <w:rPr>
+          <w:rStyle w:val="SpecialCharTok"/>
+        </w:rPr>
+        <w:t xml:space="preserve">$</w:t>
+      </w:r>
+      <w:r>
+        <w:rPr>
+          <w:rStyle w:val="NormalTok"/>
+        </w:rPr>
+        <w:t xml:space="preserve">Revenue.Total </w:t>
+      </w:r>
+      <w:r>
+        <w:rPr>
+          <w:rStyle w:val="SpecialCharTok"/>
+        </w:rPr>
+        <w:t xml:space="preserve">~</w:t>
+      </w:r>
+      <w:r>
+        <w:rPr>
+          <w:rStyle w:val="NormalTok"/>
+        </w:rPr>
+        <w:t xml:space="preserve"> electricity</w:t>
+      </w:r>
+      <w:r>
+        <w:rPr>
+          <w:rStyle w:val="SpecialCharTok"/>
+        </w:rPr>
+        <w:t xml:space="preserve">$</w:t>
+      </w:r>
+      <w:r>
+        <w:rPr>
+          <w:rStyle w:val="NormalTok"/>
+        </w:rPr>
+        <w:t xml:space="preserve">Sources.Total </w:t>
+      </w:r>
+      <w:r>
+        <w:rPr>
+          <w:rStyle w:val="SpecialCharTok"/>
+        </w:rPr>
+        <w:t xml:space="preserve">+</w:t>
+      </w:r>
+      <w:r>
+        <w:rPr>
+          <w:rStyle w:val="NormalTok"/>
+        </w:rPr>
+        <w:t xml:space="preserve"> electricity</w:t>
+      </w:r>
+      <w:r>
+        <w:rPr>
+          <w:rStyle w:val="SpecialCharTok"/>
+        </w:rPr>
+        <w:t xml:space="preserve">$</w:t>
+      </w:r>
+      <w:r>
+        <w:rPr>
+          <w:rStyle w:val="NormalTok"/>
+        </w:rPr>
+        <w:t xml:space="preserve">Retail.Total.Revenue </w:t>
+      </w:r>
+      <w:r>
+        <w:rPr>
+          <w:rStyle w:val="SpecialCharTok"/>
+        </w:rPr>
+        <w:t xml:space="preserve">+</w:t>
+      </w:r>
+      <w:r>
+        <w:rPr>
+          <w:rStyle w:val="NormalTok"/>
+        </w:rPr>
+        <w:t xml:space="preserve"> electricity</w:t>
+      </w:r>
+      <w:r>
+        <w:rPr>
+          <w:rStyle w:val="SpecialCharTok"/>
+        </w:rPr>
+        <w:t xml:space="preserve">$</w:t>
+      </w:r>
+      <w:r>
+        <w:rPr>
+          <w:rStyle w:val="NormalTok"/>
+        </w:rPr>
+        <w:t xml:space="preserve">Retail.Total.Sales </w:t>
+      </w:r>
+      <w:r>
+        <w:rPr>
+          <w:rStyle w:val="SpecialCharTok"/>
+        </w:rPr>
+        <w:t xml:space="preserve">+</w:t>
+      </w:r>
+      <w:r>
+        <w:rPr>
+          <w:rStyle w:val="NormalTok"/>
+        </w:rPr>
+        <w:t xml:space="preserve"> electricity</w:t>
+      </w:r>
+      <w:r>
+        <w:rPr>
+          <w:rStyle w:val="SpecialCharTok"/>
+        </w:rPr>
+        <w:t xml:space="preserve">$</w:t>
+      </w:r>
+      <w:r>
+        <w:rPr>
+          <w:rStyle w:val="NormalTok"/>
+        </w:rPr>
+        <w:t xml:space="preserve">Retail.Total.Customers, </w:t>
+      </w:r>
+      <w:r>
+        <w:rPr>
+          <w:rStyle w:val="AttributeTok"/>
+        </w:rPr>
+        <w:t xml:space="preserve">data=</w:t>
+      </w:r>
+      <w:r>
+        <w:rPr>
+          <w:rStyle w:val="NormalTok"/>
+        </w:rPr>
+        <w:t xml:space="preserve">trainingData, </w:t>
+      </w:r>
+      <w:r>
+        <w:rPr>
+          <w:rStyle w:val="AttributeTok"/>
+        </w:rPr>
+        <w:t xml:space="preserve">maxit=</w:t>
+      </w:r>
+      <w:r>
+        <w:rPr>
+          <w:rStyle w:val="DecValTok"/>
+        </w:rPr>
+        <w:t xml:space="preserve">40</w:t>
+      </w:r>
+      <w:r>
+        <w:rPr>
+          <w:rStyle w:val="NormalTok"/>
+        </w:rPr>
+        <w:t xml:space="preserve">, </w:t>
+      </w:r>
+      <w:r>
+        <w:rPr>
+          <w:rStyle w:val="AttributeTok"/>
+        </w:rPr>
+        <w:t xml:space="preserve">psi=</w:t>
+      </w:r>
+      <w:r>
+        <w:rPr>
+          <w:rStyle w:val="NormalTok"/>
+        </w:rPr>
+        <w:t xml:space="preserve">psi.bisquare)  </w:t>
+      </w:r>
+      <w:r>
+        <w:rPr>
+          <w:rStyle w:val="CommentTok"/>
+        </w:rPr>
+        <w:t xml:space="preserve"># build the model</w:t>
+      </w:r>
+      <w:r>
+        <w:br/>
+      </w:r>
+      <w:r>
+        <w:rPr>
+          <w:rStyle w:val="NormalTok"/>
+        </w:rPr>
+        <w:t xml:space="preserve">revPred </w:t>
+      </w:r>
+      <w:r>
+        <w:rPr>
+          <w:rStyle w:val="OtherTok"/>
+        </w:rPr>
+        <w:t xml:space="preserve">&lt;-</w:t>
+      </w:r>
+      <w:r>
+        <w:rPr>
+          <w:rStyle w:val="NormalTok"/>
+        </w:rPr>
+        <w:t xml:space="preserve"> </w:t>
+      </w:r>
+      <w:r>
+        <w:rPr>
+          <w:rStyle w:val="FunctionTok"/>
+        </w:rPr>
+        <w:t xml:space="preserve">predict</w:t>
+      </w:r>
+      <w:r>
+        <w:rPr>
+          <w:rStyle w:val="NormalTok"/>
+        </w:rPr>
+        <w:t xml:space="preserve">(lmMod, testData)  </w:t>
+      </w:r>
+      <w:r>
+        <w:rPr>
+          <w:rStyle w:val="CommentTok"/>
+        </w:rPr>
+        <w:t xml:space="preserve"># predict distance</w:t>
+      </w:r>
+    </w:p>
+    <w:p>
+      <w:pPr>
+        <w:pStyle w:val="SourceCode"/>
+      </w:pPr>
+      <w:r>
+        <w:rPr>
+          <w:rStyle w:val="VerbatimChar"/>
+        </w:rPr>
+        <w:t xml:space="preserve">## Warning: 'newdata' had 424 rows but variables found have 2116 rows</w:t>
+      </w:r>
+    </w:p>
+    <w:p>
+      <w:pPr>
+        <w:pStyle w:val="SourceCode"/>
+      </w:pPr>
+      <w:r>
+        <w:rPr>
+          <w:rStyle w:val="FunctionTok"/>
+        </w:rPr>
+        <w:t xml:space="preserve">summary</w:t>
+      </w:r>
+      <w:r>
+        <w:rPr>
+          <w:rStyle w:val="NormalTok"/>
+        </w:rPr>
+        <w:t xml:space="preserve"> (rlmMod)</w:t>
+      </w:r>
+    </w:p>
+    <w:p>
+      <w:pPr>
+        <w:pStyle w:val="SourceCode"/>
+      </w:pPr>
+      <w:r>
+        <w:rPr>
+          <w:rStyle w:val="VerbatimChar"/>
+        </w:rPr>
+        <w:t xml:space="preserve">## </w:t>
+      </w:r>
+      <w:r>
+        <w:br/>
+      </w:r>
+      <w:r>
+        <w:rPr>
+          <w:rStyle w:val="VerbatimChar"/>
+        </w:rPr>
+        <w:t xml:space="preserve">## Call: rlm(formula = electricity$Revenue.Total ~ electricity$Sources.Total + </w:t>
+      </w:r>
+      <w:r>
+        <w:br/>
+      </w:r>
+      <w:r>
+        <w:rPr>
+          <w:rStyle w:val="VerbatimChar"/>
+        </w:rPr>
+        <w:t xml:space="preserve">##     electricity$Retail.Total.Revenue + electricity$Retail.Total.Sales + </w:t>
+      </w:r>
+      <w:r>
+        <w:br/>
+      </w:r>
+      <w:r>
+        <w:rPr>
+          <w:rStyle w:val="VerbatimChar"/>
+        </w:rPr>
+        <w:t xml:space="preserve">##     electricity$Retail.Total.Customers, data = trainingData, </w:t>
+      </w:r>
+      <w:r>
+        <w:br/>
+      </w:r>
+      <w:r>
+        <w:rPr>
+          <w:rStyle w:val="VerbatimChar"/>
+        </w:rPr>
+        <w:t xml:space="preserve">##     maxit = 40, psi = psi.bisquare)</w:t>
+      </w:r>
+      <w:r>
+        <w:br/>
+      </w:r>
+      <w:r>
+        <w:rPr>
+          <w:rStyle w:val="VerbatimChar"/>
+        </w:rPr>
+        <w:t xml:space="preserve">## Residuals:</w:t>
+      </w:r>
+      <w:r>
+        <w:br/>
+      </w:r>
+      <w:r>
+        <w:rPr>
+          <w:rStyle w:val="VerbatimChar"/>
+        </w:rPr>
+        <w:t xml:space="preserve">##        Min         1Q     Median         3Q        Max </w:t>
+      </w:r>
+      <w:r>
+        <w:br/>
+      </w:r>
+      <w:r>
+        <w:rPr>
+          <w:rStyle w:val="VerbatimChar"/>
+        </w:rPr>
+        <w:t xml:space="preserve">## -781059.17    -176.44      57.43     522.17 5478596.15 </w:t>
+      </w:r>
+      <w:r>
+        <w:br/>
+      </w:r>
+      <w:r>
+        <w:rPr>
+          <w:rStyle w:val="VerbatimChar"/>
+        </w:rPr>
+        <w:t xml:space="preserve">## </w:t>
+      </w:r>
+      <w:r>
+        <w:br/>
+      </w:r>
+      <w:r>
+        <w:rPr>
+          <w:rStyle w:val="VerbatimChar"/>
+        </w:rPr>
+        <w:t xml:space="preserve">## Coefficients:</w:t>
+      </w:r>
+      <w:r>
+        <w:br/>
+      </w:r>
+      <w:r>
+        <w:rPr>
+          <w:rStyle w:val="VerbatimChar"/>
+        </w:rPr>
+        <w:t xml:space="preserve">##                                    Value      Std. Error t value   </w:t>
+      </w:r>
+      <w:r>
+        <w:br/>
+      </w:r>
+      <w:r>
+        <w:rPr>
+          <w:rStyle w:val="VerbatimChar"/>
+        </w:rPr>
+        <w:t xml:space="preserve">## (Intercept)                          -60.9717    10.1313    -6.0181</w:t>
+      </w:r>
+      <w:r>
+        <w:br/>
+      </w:r>
+      <w:r>
+        <w:rPr>
+          <w:rStyle w:val="VerbatimChar"/>
+        </w:rPr>
+        <w:t xml:space="preserve">## electricity$Sources.Total              0.0328     0.0000 35354.8157</w:t>
+      </w:r>
+      <w:r>
+        <w:br/>
+      </w:r>
+      <w:r>
+        <w:rPr>
+          <w:rStyle w:val="VerbatimChar"/>
+        </w:rPr>
+        <w:t xml:space="preserve">## electricity$Retail.Total.Revenue       0.9996     0.0001 18558.5634</w:t>
+      </w:r>
+      <w:r>
+        <w:br/>
+      </w:r>
+      <w:r>
+        <w:rPr>
+          <w:rStyle w:val="VerbatimChar"/>
+        </w:rPr>
+        <w:t xml:space="preserve">## electricity$Retail.Total.Sales        -0.0328     0.0000 -8601.5006</w:t>
+      </w:r>
+      <w:r>
+        <w:br/>
+      </w:r>
+      <w:r>
+        <w:rPr>
+          <w:rStyle w:val="VerbatimChar"/>
+        </w:rPr>
+        <w:t xml:space="preserve">## electricity$Retail.Total.Customers     0.0002     0.0001     1.6394</w:t>
+      </w:r>
+      <w:r>
+        <w:br/>
+      </w:r>
+      <w:r>
+        <w:rPr>
+          <w:rStyle w:val="VerbatimChar"/>
+        </w:rPr>
+        <w:t xml:space="preserve">## </w:t>
+      </w:r>
+      <w:r>
+        <w:br/>
+      </w:r>
+      <w:r>
+        <w:rPr>
+          <w:rStyle w:val="VerbatimChar"/>
+        </w:rPr>
+        <w:t xml:space="preserve">## Residual standard error: 416.8 on 2111 degrees of freedom</w:t>
+      </w:r>
+    </w:p>
+    <w:p>
+      <w:pPr>
+        <w:pStyle w:val="SourceCode"/>
+      </w:pPr>
+      <w:r>
+        <w:rPr>
+          <w:rStyle w:val="NormalTok"/>
+        </w:rPr>
+        <w:t xml:space="preserve">DMwR</w:t>
+      </w:r>
+      <w:r>
+        <w:rPr>
+          <w:rStyle w:val="SpecialCharTok"/>
+        </w:rPr>
+        <w:t xml:space="preserve">::</w:t>
+      </w:r>
+      <w:r>
+        <w:rPr>
+          <w:rStyle w:val="FunctionTok"/>
+        </w:rPr>
+        <w:t xml:space="preserve">regr.eval</w:t>
+      </w:r>
+      <w:r>
+        <w:rPr>
+          <w:rStyle w:val="NormalTok"/>
+        </w:rPr>
+        <w:t xml:space="preserve">(electricity</w:t>
+      </w:r>
+      <w:r>
+        <w:rPr>
+          <w:rStyle w:val="SpecialCharTok"/>
+        </w:rPr>
+        <w:t xml:space="preserve">$</w:t>
+      </w:r>
+      <w:r>
+        <w:rPr>
+          <w:rStyle w:val="NormalTok"/>
+        </w:rPr>
+        <w:t xml:space="preserve">Revenue.Total, lmMod</w:t>
+      </w:r>
+      <w:r>
+        <w:rPr>
+          <w:rStyle w:val="SpecialCharTok"/>
+        </w:rPr>
+        <w:t xml:space="preserve">$</w:t>
+      </w:r>
+      <w:r>
+        <w:rPr>
+          <w:rStyle w:val="NormalTok"/>
+        </w:rPr>
+        <w:t xml:space="preserve">fitted.values) </w:t>
+      </w:r>
+      <w:r>
+        <w:rPr>
+          <w:rStyle w:val="CommentTok"/>
+        </w:rPr>
+        <w:t xml:space="preserve"># error for the above lm model</w:t>
+      </w:r>
+    </w:p>
+    <w:p>
+      <w:pPr>
+        <w:pStyle w:val="SourceCode"/>
+      </w:pPr>
+      <w:r>
+        <w:rPr>
+          <w:rStyle w:val="VerbatimChar"/>
+        </w:rPr>
+        <w:t xml:space="preserve">## Registered S3 method overwritten by 'quantmod':</w:t>
+      </w:r>
+      <w:r>
+        <w:br/>
+      </w:r>
+      <w:r>
+        <w:rPr>
+          <w:rStyle w:val="VerbatimChar"/>
+        </w:rPr>
+        <w:t xml:space="preserve">##   method            from</w:t>
+      </w:r>
+      <w:r>
+        <w:br/>
+      </w:r>
+      <w:r>
+        <w:rPr>
+          <w:rStyle w:val="VerbatimChar"/>
+        </w:rPr>
+        <w:t xml:space="preserve">##   as.zoo.data.frame zoo</w:t>
+      </w:r>
+    </w:p>
+    <w:p>
+      <w:pPr>
+        <w:pStyle w:val="SourceCode"/>
+      </w:pPr>
+      <w:r>
+        <w:rPr>
+          <w:rStyle w:val="VerbatimChar"/>
+        </w:rPr>
+        <w:t xml:space="preserve">##          mae          mse         rmse         mape </w:t>
+      </w:r>
+      <w:r>
+        <w:br/>
+      </w:r>
+      <w:r>
+        <w:rPr>
+          <w:rStyle w:val="VerbatimChar"/>
+        </w:rPr>
+        <w:t xml:space="preserve">## 2.905216e+04 2.545035e+10 1.595316e+05          Inf</w:t>
+      </w:r>
+    </w:p>
+    <w:p>
+      <w:pPr>
+        <w:pStyle w:val="SourceCode"/>
+      </w:pPr>
+      <w:r>
+        <w:rPr>
+          <w:rStyle w:val="NormalTok"/>
+        </w:rPr>
+        <w:t xml:space="preserve">DMwR</w:t>
+      </w:r>
+      <w:r>
+        <w:rPr>
+          <w:rStyle w:val="SpecialCharTok"/>
+        </w:rPr>
+        <w:t xml:space="preserve">::</w:t>
+      </w:r>
+      <w:r>
+        <w:rPr>
+          <w:rStyle w:val="FunctionTok"/>
+        </w:rPr>
+        <w:t xml:space="preserve">regr.eval</w:t>
+      </w:r>
+      <w:r>
+        <w:rPr>
+          <w:rStyle w:val="NormalTok"/>
+        </w:rPr>
+        <w:t xml:space="preserve">(electricity</w:t>
+      </w:r>
+      <w:r>
+        <w:rPr>
+          <w:rStyle w:val="SpecialCharTok"/>
+        </w:rPr>
+        <w:t xml:space="preserve">$</w:t>
+      </w:r>
+      <w:r>
+        <w:rPr>
+          <w:rStyle w:val="NormalTok"/>
+        </w:rPr>
+        <w:t xml:space="preserve">Revenue.Total, rlmMod</w:t>
+      </w:r>
+      <w:r>
+        <w:rPr>
+          <w:rStyle w:val="SpecialCharTok"/>
+        </w:rPr>
+        <w:t xml:space="preserve">$</w:t>
+      </w:r>
+      <w:r>
+        <w:rPr>
+          <w:rStyle w:val="NormalTok"/>
+        </w:rPr>
+        <w:t xml:space="preserve">fitted.values) </w:t>
+      </w:r>
+      <w:r>
+        <w:rPr>
+          <w:rStyle w:val="CommentTok"/>
+        </w:rPr>
+        <w:t xml:space="preserve"># error for the above rlm model</w:t>
+      </w:r>
+    </w:p>
+    <w:p>
+      <w:pPr>
+        <w:pStyle w:val="SourceCode"/>
+      </w:pPr>
+      <w:r>
+        <w:rPr>
+          <w:rStyle w:val="VerbatimChar"/>
+        </w:rPr>
+        <w:t xml:space="preserve">##          mae          mse         rmse         mape </w:t>
+      </w:r>
+      <w:r>
+        <w:br/>
+      </w:r>
+      <w:r>
+        <w:rPr>
+          <w:rStyle w:val="VerbatimChar"/>
+        </w:rPr>
+        <w:t xml:space="preserve">## 2.817872e+04 4.832209e+10 2.198229e+05          Inf</w:t>
+      </w:r>
+    </w:p>
+    <w:p>
+      <w:pPr>
+        <w:pStyle w:val="FirstParagraph"/>
+      </w:pPr>
       <w:r>
         <w:t xml:space="preserve">Add a new chunk by clicking the</w:t>
       </w:r>

</xml_diff>

<commit_message>
Exploration on categorical data. Reconstructed resale info.
</commit_message>
<xml_diff>
--- a/R_regression.docx
+++ b/R_regression.docx
@@ -92,7 +92,7 @@
         <w:t xml:space="preserve">2021</w:t>
       </w:r>
     </w:p>
-    <w:bookmarkStart w:id="28" w:name="energy-usage-in-the-u.s.2007"/>
+    <w:bookmarkStart w:id="30" w:name="energy-usage-in-the-u.s.2007"/>
     <w:p>
       <w:pPr>
         <w:pStyle w:val="Heading1"/>
@@ -101,7 +101,7 @@
         <w:t xml:space="preserve">Energy Usage in the U.S.(2007)</w:t>
       </w:r>
     </w:p>
-    <w:bookmarkStart w:id="27" w:name="Xdede6cc44c29e74ce1958bc97c4a4debdcc9297"/>
+    <w:bookmarkStart w:id="29" w:name="Xdede6cc44c29e74ce1958bc97c4a4debdcc9297"/>
     <w:p>
       <w:pPr>
         <w:pStyle w:val="Heading2"/>
@@ -3297,82 +3297,884 @@
     </w:p>
     <w:p>
       <w:pPr>
-        <w:pStyle w:val="FirstParagraph"/>
-      </w:pPr>
-      <w:r>
-        <w:t xml:space="preserve">Add a new chunk by clicking the</w:t>
-      </w:r>
-      <w:r>
-        <w:t xml:space="preserve"> </w:t>
-      </w:r>
-      <w:r>
-        <w:rPr>
-          <w:i/>
-        </w:rPr>
-        <w:t xml:space="preserve">Insert Chunk</w:t>
-      </w:r>
-      <w:r>
-        <w:t xml:space="preserve"> </w:t>
-      </w:r>
-      <w:r>
-        <w:t xml:space="preserve">button on the toolbar or by pressing</w:t>
-      </w:r>
-      <w:r>
-        <w:t xml:space="preserve"> </w:t>
-      </w:r>
-      <w:r>
-        <w:rPr>
-          <w:i/>
-        </w:rPr>
-        <w:t xml:space="preserve">Ctrl+Alt+I</w:t>
-      </w:r>
-      <w:r>
-        <w:t xml:space="preserve">.</w:t>
+        <w:pStyle w:val="SourceCode"/>
+      </w:pPr>
+      <w:r>
+        <w:rPr>
+          <w:rStyle w:val="FunctionTok"/>
+        </w:rPr>
+        <w:t xml:space="preserve">library</w:t>
+      </w:r>
+      <w:r>
+        <w:rPr>
+          <w:rStyle w:val="NormalTok"/>
+        </w:rPr>
+        <w:t xml:space="preserve">(plyr)</w:t>
+      </w:r>
+      <w:r>
+        <w:br/>
+      </w:r>
+      <w:r>
+        <w:rPr>
+          <w:rStyle w:val="FunctionTok"/>
+        </w:rPr>
+        <w:t xml:space="preserve">count</w:t>
+      </w:r>
+      <w:r>
+        <w:rPr>
+          <w:rStyle w:val="NormalTok"/>
+        </w:rPr>
+        <w:t xml:space="preserve">(electricity</w:t>
+      </w:r>
+      <w:r>
+        <w:rPr>
+          <w:rStyle w:val="SpecialCharTok"/>
+        </w:rPr>
+        <w:t xml:space="preserve">$</w:t>
+      </w:r>
+      <w:r>
+        <w:rPr>
+          <w:rStyle w:val="NormalTok"/>
+        </w:rPr>
+        <w:t xml:space="preserve">Revenue.Resale</w:t>
+      </w:r>
+      <w:r>
+        <w:rPr>
+          <w:rStyle w:val="SpecialCharTok"/>
+        </w:rPr>
+        <w:t xml:space="preserve">!=</w:t>
+      </w:r>
+      <w:r>
+        <w:rPr>
+          <w:rStyle w:val="DecValTok"/>
+        </w:rPr>
+        <w:t xml:space="preserve">0</w:t>
+      </w:r>
+      <w:r>
+        <w:rPr>
+          <w:rStyle w:val="NormalTok"/>
+        </w:rPr>
+        <w:t xml:space="preserve">)</w:t>
       </w:r>
     </w:p>
     <w:p>
       <w:pPr>
-        <w:pStyle w:val="BodyText"/>
-      </w:pPr>
-      <w:r>
-        <w:t xml:space="preserve">When you save the notebook, an HTML file containing the code and output will be saved alongside it (click the</w:t>
-      </w:r>
-      <w:r>
-        <w:t xml:space="preserve"> </w:t>
-      </w:r>
-      <w:r>
-        <w:rPr>
-          <w:i/>
-        </w:rPr>
-        <w:t xml:space="preserve">Preview</w:t>
-      </w:r>
-      <w:r>
-        <w:t xml:space="preserve"> </w:t>
-      </w:r>
-      <w:r>
-        <w:t xml:space="preserve">button or press</w:t>
-      </w:r>
-      <w:r>
-        <w:t xml:space="preserve"> </w:t>
-      </w:r>
-      <w:r>
-        <w:rPr>
-          <w:i/>
-        </w:rPr>
-        <w:t xml:space="preserve">Ctrl+Shift+K</w:t>
-      </w:r>
-      <w:r>
-        <w:t xml:space="preserve"> </w:t>
-      </w:r>
-      <w:r>
-        <w:t xml:space="preserve">to preview the HTML file).</w:t>
+        <w:pStyle w:val="SourceCode"/>
+      </w:pPr>
+      <w:r>
+        <w:rPr>
+          <w:rStyle w:val="VerbatimChar"/>
+        </w:rPr>
+        <w:t xml:space="preserve">##       x freq</w:t>
+      </w:r>
+      <w:r>
+        <w:br/>
+      </w:r>
+      <w:r>
+        <w:rPr>
+          <w:rStyle w:val="VerbatimChar"/>
+        </w:rPr>
+        <w:t xml:space="preserve">## 1 FALSE 1731</w:t>
+      </w:r>
+      <w:r>
+        <w:br/>
+      </w:r>
+      <w:r>
+        <w:rPr>
+          <w:rStyle w:val="VerbatimChar"/>
+        </w:rPr>
+        <w:t xml:space="preserve">## 2  TRUE  385</w:t>
       </w:r>
     </w:p>
     <w:p>
       <w:pPr>
+        <w:pStyle w:val="SourceCode"/>
+      </w:pPr>
+      <w:r>
+        <w:rPr>
+          <w:rStyle w:val="DecValTok"/>
+        </w:rPr>
+        <w:t xml:space="preserve">385</w:t>
+      </w:r>
+      <w:r>
+        <w:rPr>
+          <w:rStyle w:val="SpecialCharTok"/>
+        </w:rPr>
+        <w:t xml:space="preserve">/</w:t>
+      </w:r>
+      <w:r>
+        <w:rPr>
+          <w:rStyle w:val="FunctionTok"/>
+        </w:rPr>
+        <w:t xml:space="preserve">dim</w:t>
+      </w:r>
+      <w:r>
+        <w:rPr>
+          <w:rStyle w:val="NormalTok"/>
+        </w:rPr>
+        <w:t xml:space="preserve">(electricity)[</w:t>
+      </w:r>
+      <w:r>
+        <w:rPr>
+          <w:rStyle w:val="DecValTok"/>
+        </w:rPr>
+        <w:t xml:space="preserve">1</w:t>
+      </w:r>
+      <w:r>
+        <w:rPr>
+          <w:rStyle w:val="NormalTok"/>
+        </w:rPr>
+        <w:t xml:space="preserve">]</w:t>
+      </w:r>
+    </w:p>
+    <w:p>
+      <w:pPr>
+        <w:pStyle w:val="SourceCode"/>
+      </w:pPr>
+      <w:r>
+        <w:rPr>
+          <w:rStyle w:val="VerbatimChar"/>
+        </w:rPr>
+        <w:t xml:space="preserve">## [1] 0.1819471</w:t>
+      </w:r>
+    </w:p>
+    <w:p>
+      <w:pPr>
+        <w:pStyle w:val="SourceCode"/>
+      </w:pPr>
+      <w:r>
+        <w:rPr>
+          <w:rStyle w:val="NormalTok"/>
+        </w:rPr>
+        <w:t xml:space="preserve">electricity</w:t>
+      </w:r>
+      <w:r>
+        <w:rPr>
+          <w:rStyle w:val="SpecialCharTok"/>
+        </w:rPr>
+        <w:t xml:space="preserve">$</w:t>
+      </w:r>
+      <w:r>
+        <w:rPr>
+          <w:rStyle w:val="NormalTok"/>
+        </w:rPr>
+        <w:t xml:space="preserve">Resale[electricity</w:t>
+      </w:r>
+      <w:r>
+        <w:rPr>
+          <w:rStyle w:val="SpecialCharTok"/>
+        </w:rPr>
+        <w:t xml:space="preserve">$</w:t>
+      </w:r>
+      <w:r>
+        <w:rPr>
+          <w:rStyle w:val="NormalTok"/>
+        </w:rPr>
+        <w:t xml:space="preserve">Revenue.Resale</w:t>
+      </w:r>
+      <w:r>
+        <w:rPr>
+          <w:rStyle w:val="SpecialCharTok"/>
+        </w:rPr>
+        <w:t xml:space="preserve">&gt;</w:t>
+      </w:r>
+      <w:r>
+        <w:rPr>
+          <w:rStyle w:val="DecValTok"/>
+        </w:rPr>
+        <w:t xml:space="preserve">0</w:t>
+      </w:r>
+      <w:r>
+        <w:rPr>
+          <w:rStyle w:val="NormalTok"/>
+        </w:rPr>
+        <w:t xml:space="preserve">] </w:t>
+      </w:r>
+      <w:r>
+        <w:rPr>
+          <w:rStyle w:val="OtherTok"/>
+        </w:rPr>
+        <w:t xml:space="preserve">&lt;-</w:t>
+      </w:r>
+      <w:r>
+        <w:rPr>
+          <w:rStyle w:val="NormalTok"/>
+        </w:rPr>
+        <w:t xml:space="preserve"> </w:t>
+      </w:r>
+      <w:r>
+        <w:rPr>
+          <w:rStyle w:val="DecValTok"/>
+        </w:rPr>
+        <w:t xml:space="preserve">1</w:t>
+      </w:r>
+      <w:r>
+        <w:br/>
+      </w:r>
+      <w:r>
+        <w:rPr>
+          <w:rStyle w:val="NormalTok"/>
+        </w:rPr>
+        <w:t xml:space="preserve">electricity</w:t>
+      </w:r>
+      <w:r>
+        <w:rPr>
+          <w:rStyle w:val="SpecialCharTok"/>
+        </w:rPr>
+        <w:t xml:space="preserve">$</w:t>
+      </w:r>
+      <w:r>
+        <w:rPr>
+          <w:rStyle w:val="NormalTok"/>
+        </w:rPr>
+        <w:t xml:space="preserve">Resale[electricity</w:t>
+      </w:r>
+      <w:r>
+        <w:rPr>
+          <w:rStyle w:val="SpecialCharTok"/>
+        </w:rPr>
+        <w:t xml:space="preserve">$</w:t>
+      </w:r>
+      <w:r>
+        <w:rPr>
+          <w:rStyle w:val="NormalTok"/>
+        </w:rPr>
+        <w:t xml:space="preserve">Revenue.Resale</w:t>
+      </w:r>
+      <w:r>
+        <w:rPr>
+          <w:rStyle w:val="SpecialCharTok"/>
+        </w:rPr>
+        <w:t xml:space="preserve">==</w:t>
+      </w:r>
+      <w:r>
+        <w:rPr>
+          <w:rStyle w:val="DecValTok"/>
+        </w:rPr>
+        <w:t xml:space="preserve">0</w:t>
+      </w:r>
+      <w:r>
+        <w:rPr>
+          <w:rStyle w:val="NormalTok"/>
+        </w:rPr>
+        <w:t xml:space="preserve">] </w:t>
+      </w:r>
+      <w:r>
+        <w:rPr>
+          <w:rStyle w:val="OtherTok"/>
+        </w:rPr>
+        <w:t xml:space="preserve">&lt;-</w:t>
+      </w:r>
+      <w:r>
+        <w:rPr>
+          <w:rStyle w:val="NormalTok"/>
+        </w:rPr>
+        <w:t xml:space="preserve"> </w:t>
+      </w:r>
+      <w:r>
+        <w:rPr>
+          <w:rStyle w:val="DecValTok"/>
+        </w:rPr>
+        <w:t xml:space="preserve">0</w:t>
+      </w:r>
+    </w:p>
+    <w:p>
+      <w:pPr>
+        <w:pStyle w:val="SourceCode"/>
+      </w:pPr>
+      <w:r>
+        <w:rPr>
+          <w:rStyle w:val="FunctionTok"/>
+        </w:rPr>
+        <w:t xml:space="preserve">pairs</w:t>
+      </w:r>
+      <w:r>
+        <w:rPr>
+          <w:rStyle w:val="NormalTok"/>
+        </w:rPr>
+        <w:t xml:space="preserve">(</w:t>
+      </w:r>
+      <w:r>
+        <w:rPr>
+          <w:rStyle w:val="SpecialCharTok"/>
+        </w:rPr>
+        <w:t xml:space="preserve">~</w:t>
+      </w:r>
+      <w:r>
+        <w:rPr>
+          <w:rStyle w:val="NormalTok"/>
+        </w:rPr>
+        <w:t xml:space="preserve">electricity</w:t>
+      </w:r>
+      <w:r>
+        <w:rPr>
+          <w:rStyle w:val="SpecialCharTok"/>
+        </w:rPr>
+        <w:t xml:space="preserve">$</w:t>
+      </w:r>
+      <w:r>
+        <w:rPr>
+          <w:rStyle w:val="NormalTok"/>
+        </w:rPr>
+        <w:t xml:space="preserve">Revenue.Total </w:t>
+      </w:r>
+      <w:r>
+        <w:rPr>
+          <w:rStyle w:val="SpecialCharTok"/>
+        </w:rPr>
+        <w:t xml:space="preserve">+</w:t>
+      </w:r>
+      <w:r>
+        <w:rPr>
+          <w:rStyle w:val="NormalTok"/>
+        </w:rPr>
+        <w:t xml:space="preserve"> electricity</w:t>
+      </w:r>
+      <w:r>
+        <w:rPr>
+          <w:rStyle w:val="SpecialCharTok"/>
+        </w:rPr>
+        <w:t xml:space="preserve">$</w:t>
+      </w:r>
+      <w:r>
+        <w:rPr>
+          <w:rStyle w:val="NormalTok"/>
+        </w:rPr>
+        <w:t xml:space="preserve">Resale </w:t>
+      </w:r>
+      <w:r>
+        <w:rPr>
+          <w:rStyle w:val="SpecialCharTok"/>
+        </w:rPr>
+        <w:t xml:space="preserve">+</w:t>
+      </w:r>
+      <w:r>
+        <w:rPr>
+          <w:rStyle w:val="NormalTok"/>
+        </w:rPr>
+        <w:t xml:space="preserve"> electricity</w:t>
+      </w:r>
+      <w:r>
+        <w:rPr>
+          <w:rStyle w:val="SpecialCharTok"/>
+        </w:rPr>
+        <w:t xml:space="preserve">$</w:t>
+      </w:r>
+      <w:r>
+        <w:rPr>
+          <w:rStyle w:val="NormalTok"/>
+        </w:rPr>
+        <w:t xml:space="preserve">Retail.Total.Revenue </w:t>
+      </w:r>
+      <w:r>
+        <w:rPr>
+          <w:rStyle w:val="SpecialCharTok"/>
+        </w:rPr>
+        <w:t xml:space="preserve">+</w:t>
+      </w:r>
+      <w:r>
+        <w:rPr>
+          <w:rStyle w:val="NormalTok"/>
+        </w:rPr>
+        <w:t xml:space="preserve"> electricity</w:t>
+      </w:r>
+      <w:r>
+        <w:rPr>
+          <w:rStyle w:val="SpecialCharTok"/>
+        </w:rPr>
+        <w:t xml:space="preserve">$</w:t>
+      </w:r>
+      <w:r>
+        <w:rPr>
+          <w:rStyle w:val="NormalTok"/>
+        </w:rPr>
+        <w:t xml:space="preserve">Retail.Total.Sales </w:t>
+      </w:r>
+      <w:r>
+        <w:rPr>
+          <w:rStyle w:val="SpecialCharTok"/>
+        </w:rPr>
+        <w:t xml:space="preserve">+</w:t>
+      </w:r>
+      <w:r>
+        <w:rPr>
+          <w:rStyle w:val="NormalTok"/>
+        </w:rPr>
+        <w:t xml:space="preserve"> electricity</w:t>
+      </w:r>
+      <w:r>
+        <w:rPr>
+          <w:rStyle w:val="SpecialCharTok"/>
+        </w:rPr>
+        <w:t xml:space="preserve">$</w:t>
+      </w:r>
+      <w:r>
+        <w:rPr>
+          <w:rStyle w:val="NormalTok"/>
+        </w:rPr>
+        <w:t xml:space="preserve">Retail.Total.Customers)</w:t>
+      </w:r>
+    </w:p>
+    <w:p>
+      <w:pPr>
+        <w:pStyle w:val="FirstParagraph"/>
+      </w:pPr>
+      <w:r>
+        <w:drawing>
+          <wp:inline>
+            <wp:extent cx="4620126" cy="3696101"/>
+            <wp:effectExtent b="0" l="0" r="0" t="0"/>
+            <wp:docPr descr="" title="" id="1" name="Picture"/>
+            <a:graphic>
+              <a:graphicData uri="http://schemas.openxmlformats.org/drawingml/2006/picture">
+                <pic:pic>
+                  <pic:nvPicPr>
+                    <pic:cNvPr descr="R_regression_files/figure-docx/unnamed-chunk-18-1.png" id="0" name="Picture"/>
+                    <pic:cNvPicPr>
+                      <a:picLocks noChangeArrowheads="1" noChangeAspect="1"/>
+                    </pic:cNvPicPr>
+                  </pic:nvPicPr>
+                  <pic:blipFill>
+                    <a:blip r:embed="rId27"/>
+                    <a:stretch>
+                      <a:fillRect/>
+                    </a:stretch>
+                  </pic:blipFill>
+                  <pic:spPr bwMode="auto">
+                    <a:xfrm>
+                      <a:off x="0" y="0"/>
+                      <a:ext cx="4620126" cy="3696101"/>
+                    </a:xfrm>
+                    <a:prstGeom prst="rect">
+                      <a:avLst/>
+                    </a:prstGeom>
+                    <a:noFill/>
+                    <a:ln w="9525">
+                      <a:noFill/>
+                      <a:headEnd/>
+                      <a:tailEnd/>
+                    </a:ln>
+                  </pic:spPr>
+                </pic:pic>
+              </a:graphicData>
+            </a:graphic>
+          </wp:inline>
+        </w:drawing>
+      </w:r>
+    </w:p>
+    <w:p>
+      <w:pPr>
+        <w:pStyle w:val="SourceCode"/>
+      </w:pPr>
+      <w:r>
+        <w:rPr>
+          <w:rStyle w:val="FunctionTok"/>
+        </w:rPr>
+        <w:t xml:space="preserve">plot</w:t>
+      </w:r>
+      <w:r>
+        <w:rPr>
+          <w:rStyle w:val="NormalTok"/>
+        </w:rPr>
+        <w:t xml:space="preserve">(electricity</w:t>
+      </w:r>
+      <w:r>
+        <w:rPr>
+          <w:rStyle w:val="SpecialCharTok"/>
+        </w:rPr>
+        <w:t xml:space="preserve">$</w:t>
+      </w:r>
+      <w:r>
+        <w:rPr>
+          <w:rStyle w:val="NormalTok"/>
+        </w:rPr>
+        <w:t xml:space="preserve">Retail.Total.Revenue,electricity</w:t>
+      </w:r>
+      <w:r>
+        <w:rPr>
+          <w:rStyle w:val="SpecialCharTok"/>
+        </w:rPr>
+        <w:t xml:space="preserve">$</w:t>
+      </w:r>
+      <w:r>
+        <w:rPr>
+          <w:rStyle w:val="NormalTok"/>
+        </w:rPr>
+        <w:t xml:space="preserve">Revenue.Total, </w:t>
+      </w:r>
+      <w:r>
+        <w:rPr>
+          <w:rStyle w:val="AttributeTok"/>
+        </w:rPr>
+        <w:t xml:space="preserve">pch=</w:t>
+      </w:r>
+      <w:r>
+        <w:rPr>
+          <w:rStyle w:val="FunctionTok"/>
+        </w:rPr>
+        <w:t xml:space="preserve">as.numeric</w:t>
+      </w:r>
+      <w:r>
+        <w:rPr>
+          <w:rStyle w:val="NormalTok"/>
+        </w:rPr>
+        <w:t xml:space="preserve">(electricity</w:t>
+      </w:r>
+      <w:r>
+        <w:rPr>
+          <w:rStyle w:val="SpecialCharTok"/>
+        </w:rPr>
+        <w:t xml:space="preserve">$</w:t>
+      </w:r>
+      <w:r>
+        <w:rPr>
+          <w:rStyle w:val="NormalTok"/>
+        </w:rPr>
+        <w:t xml:space="preserve">Utility.Type),</w:t>
+      </w:r>
+      <w:r>
+        <w:br/>
+      </w:r>
+      <w:r>
+        <w:rPr>
+          <w:rStyle w:val="NormalTok"/>
+        </w:rPr>
+        <w:t xml:space="preserve">     </w:t>
+      </w:r>
+      <w:r>
+        <w:rPr>
+          <w:rStyle w:val="AttributeTok"/>
+        </w:rPr>
+        <w:t xml:space="preserve">main=</w:t>
+      </w:r>
+      <w:r>
+        <w:rPr>
+          <w:rStyle w:val="StringTok"/>
+        </w:rPr>
+        <w:t xml:space="preserve">"Total Revenue Predicted by Total Retail Revenue With Multiple Util Type"</w:t>
+      </w:r>
+      <w:r>
+        <w:rPr>
+          <w:rStyle w:val="NormalTok"/>
+        </w:rPr>
+        <w:t xml:space="preserve">,</w:t>
+      </w:r>
+      <w:r>
+        <w:br/>
+      </w:r>
+      <w:r>
+        <w:rPr>
+          <w:rStyle w:val="NormalTok"/>
+        </w:rPr>
+        <w:t xml:space="preserve">     </w:t>
+      </w:r>
+      <w:r>
+        <w:rPr>
+          <w:rStyle w:val="AttributeTok"/>
+        </w:rPr>
+        <w:t xml:space="preserve">ylab=</w:t>
+      </w:r>
+      <w:r>
+        <w:rPr>
+          <w:rStyle w:val="StringTok"/>
+        </w:rPr>
+        <w:t xml:space="preserve">"Total Revenue (kUSD)"</w:t>
+      </w:r>
+      <w:r>
+        <w:rPr>
+          <w:rStyle w:val="NormalTok"/>
+        </w:rPr>
+        <w:t xml:space="preserve">, </w:t>
+      </w:r>
+      <w:r>
+        <w:rPr>
+          <w:rStyle w:val="AttributeTok"/>
+        </w:rPr>
+        <w:t xml:space="preserve">xlab=</w:t>
+      </w:r>
+      <w:r>
+        <w:rPr>
+          <w:rStyle w:val="StringTok"/>
+        </w:rPr>
+        <w:t xml:space="preserve">"Total Retail Revenue (kUSD)"</w:t>
+      </w:r>
+      <w:r>
+        <w:rPr>
+          <w:rStyle w:val="NormalTok"/>
+        </w:rPr>
+        <w:t xml:space="preserve">)</w:t>
+      </w:r>
+    </w:p>
+    <w:p>
+      <w:pPr>
+        <w:pStyle w:val="SourceCode"/>
+      </w:pPr>
+      <w:r>
+        <w:rPr>
+          <w:rStyle w:val="VerbatimChar"/>
+        </w:rPr>
+        <w:t xml:space="preserve">## Warning in plot.xy(xy, type, ...): 强制改变过程中产生了NA</w:t>
+      </w:r>
+    </w:p>
+    <w:p>
+      <w:pPr>
+        <w:pStyle w:val="SourceCode"/>
+      </w:pPr>
+      <w:r>
+        <w:rPr>
+          <w:rStyle w:val="FunctionTok"/>
+        </w:rPr>
+        <w:t xml:space="preserve">legend</w:t>
+      </w:r>
+      <w:r>
+        <w:rPr>
+          <w:rStyle w:val="NormalTok"/>
+        </w:rPr>
+        <w:t xml:space="preserve">(</w:t>
+      </w:r>
+      <w:r>
+        <w:rPr>
+          <w:rStyle w:val="StringTok"/>
+        </w:rPr>
+        <w:t xml:space="preserve">"bottomright"</w:t>
+      </w:r>
+      <w:r>
+        <w:rPr>
+          <w:rStyle w:val="NormalTok"/>
+        </w:rPr>
+        <w:t xml:space="preserve">, </w:t>
+      </w:r>
+      <w:r>
+        <w:rPr>
+          <w:rStyle w:val="FunctionTok"/>
+        </w:rPr>
+        <w:t xml:space="preserve">as.character</w:t>
+      </w:r>
+      <w:r>
+        <w:rPr>
+          <w:rStyle w:val="NormalTok"/>
+        </w:rPr>
+        <w:t xml:space="preserve">(</w:t>
+      </w:r>
+      <w:r>
+        <w:rPr>
+          <w:rStyle w:val="FunctionTok"/>
+        </w:rPr>
+        <w:t xml:space="preserve">unique</w:t>
+      </w:r>
+      <w:r>
+        <w:rPr>
+          <w:rStyle w:val="NormalTok"/>
+        </w:rPr>
+        <w:t xml:space="preserve">(electricity</w:t>
+      </w:r>
+      <w:r>
+        <w:rPr>
+          <w:rStyle w:val="SpecialCharTok"/>
+        </w:rPr>
+        <w:t xml:space="preserve">$</w:t>
+      </w:r>
+      <w:r>
+        <w:rPr>
+          <w:rStyle w:val="NormalTok"/>
+        </w:rPr>
+        <w:t xml:space="preserve">Utility.Type)), </w:t>
+      </w:r>
+      <w:r>
+        <w:br/>
+      </w:r>
+      <w:r>
+        <w:rPr>
+          <w:rStyle w:val="NormalTok"/>
+        </w:rPr>
+        <w:t xml:space="preserve">       </w:t>
+      </w:r>
+      <w:r>
+        <w:rPr>
+          <w:rStyle w:val="AttributeTok"/>
+        </w:rPr>
+        <w:t xml:space="preserve">pch=</w:t>
+      </w:r>
+      <w:r>
+        <w:rPr>
+          <w:rStyle w:val="FunctionTok"/>
+        </w:rPr>
+        <w:t xml:space="preserve">as.numeric</w:t>
+      </w:r>
+      <w:r>
+        <w:rPr>
+          <w:rStyle w:val="NormalTok"/>
+        </w:rPr>
+        <w:t xml:space="preserve">(</w:t>
+      </w:r>
+      <w:r>
+        <w:rPr>
+          <w:rStyle w:val="FunctionTok"/>
+        </w:rPr>
+        <w:t xml:space="preserve">unique</w:t>
+      </w:r>
+      <w:r>
+        <w:rPr>
+          <w:rStyle w:val="NormalTok"/>
+        </w:rPr>
+        <w:t xml:space="preserve">(electricity</w:t>
+      </w:r>
+      <w:r>
+        <w:rPr>
+          <w:rStyle w:val="SpecialCharTok"/>
+        </w:rPr>
+        <w:t xml:space="preserve">$</w:t>
+      </w:r>
+      <w:r>
+        <w:rPr>
+          <w:rStyle w:val="NormalTok"/>
+        </w:rPr>
+        <w:t xml:space="preserve">Utility.Type)))</w:t>
+      </w:r>
+    </w:p>
+    <w:p>
+      <w:pPr>
+        <w:pStyle w:val="SourceCode"/>
+      </w:pPr>
+      <w:r>
+        <w:rPr>
+          <w:rStyle w:val="VerbatimChar"/>
+        </w:rPr>
+        <w:t xml:space="preserve">## Warning in legend("bottomright",</w:t>
+      </w:r>
+      <w:r>
+        <w:br/>
+      </w:r>
+      <w:r>
+        <w:rPr>
+          <w:rStyle w:val="VerbatimChar"/>
+        </w:rPr>
+        <w:t xml:space="preserve">## as.character(unique(electricity$Utility.Type)), : 强制改变过程中产生了NA</w:t>
+      </w:r>
+    </w:p>
+    <w:p>
+      <w:pPr>
+        <w:pStyle w:val="FirstParagraph"/>
+      </w:pPr>
+      <w:r>
+        <w:drawing>
+          <wp:inline>
+            <wp:extent cx="4620126" cy="3696101"/>
+            <wp:effectExtent b="0" l="0" r="0" t="0"/>
+            <wp:docPr descr="" title="" id="1" name="Picture"/>
+            <a:graphic>
+              <a:graphicData uri="http://schemas.openxmlformats.org/drawingml/2006/picture">
+                <pic:pic>
+                  <pic:nvPicPr>
+                    <pic:cNvPr descr="R_regression_files/figure-docx/unnamed-chunk-19-1.png" id="0" name="Picture"/>
+                    <pic:cNvPicPr>
+                      <a:picLocks noChangeArrowheads="1" noChangeAspect="1"/>
+                    </pic:cNvPicPr>
+                  </pic:nvPicPr>
+                  <pic:blipFill>
+                    <a:blip r:embed="rId28"/>
+                    <a:stretch>
+                      <a:fillRect/>
+                    </a:stretch>
+                  </pic:blipFill>
+                  <pic:spPr bwMode="auto">
+                    <a:xfrm>
+                      <a:off x="0" y="0"/>
+                      <a:ext cx="4620126" cy="3696101"/>
+                    </a:xfrm>
+                    <a:prstGeom prst="rect">
+                      <a:avLst/>
+                    </a:prstGeom>
+                    <a:noFill/>
+                    <a:ln w="9525">
+                      <a:noFill/>
+                      <a:headEnd/>
+                      <a:tailEnd/>
+                    </a:ln>
+                  </pic:spPr>
+                </pic:pic>
+              </a:graphicData>
+            </a:graphic>
+          </wp:inline>
+        </w:drawing>
+      </w:r>
+      <w:r>
+        <w:t xml:space="preserve"> </w:t>
+      </w:r>
+      <w:r>
+        <w:t xml:space="preserve">Add a new chunk by clicking the</w:t>
+      </w:r>
+      <w:r>
+        <w:t xml:space="preserve"> </w:t>
+      </w:r>
+      <w:r>
+        <w:rPr>
+          <w:i/>
+        </w:rPr>
+        <w:t xml:space="preserve">Insert Chunk</w:t>
+      </w:r>
+      <w:r>
+        <w:t xml:space="preserve"> </w:t>
+      </w:r>
+      <w:r>
+        <w:t xml:space="preserve">button on the toolbar or by pressing</w:t>
+      </w:r>
+      <w:r>
+        <w:t xml:space="preserve"> </w:t>
+      </w:r>
+      <w:r>
+        <w:rPr>
+          <w:i/>
+        </w:rPr>
+        <w:t xml:space="preserve">Ctrl+Alt+I</w:t>
+      </w:r>
+      <w:r>
+        <w:t xml:space="preserve">.</w:t>
+      </w:r>
+    </w:p>
+    <w:p>
+      <w:pPr>
         <w:pStyle w:val="BodyText"/>
       </w:pPr>
       <w:r>
+        <w:t xml:space="preserve">When you save the notebook, an HTML file containing the code and output will be saved alongside it (click the</w:t>
+      </w:r>
+      <w:r>
+        <w:t xml:space="preserve"> </w:t>
+      </w:r>
+      <w:r>
+        <w:rPr>
+          <w:i/>
+        </w:rPr>
+        <w:t xml:space="preserve">Preview</w:t>
+      </w:r>
+      <w:r>
+        <w:t xml:space="preserve"> </w:t>
+      </w:r>
+      <w:r>
+        <w:t xml:space="preserve">button or press</w:t>
+      </w:r>
+      <w:r>
+        <w:t xml:space="preserve"> </w:t>
+      </w:r>
+      <w:r>
+        <w:rPr>
+          <w:i/>
+        </w:rPr>
+        <w:t xml:space="preserve">Ctrl+Shift+K</w:t>
+      </w:r>
+      <w:r>
+        <w:t xml:space="preserve"> </w:t>
+      </w:r>
+      <w:r>
+        <w:t xml:space="preserve">to preview the HTML file).</w:t>
+      </w:r>
+    </w:p>
+    <w:p>
+      <w:pPr>
+        <w:pStyle w:val="BodyText"/>
+      </w:pPr>
+      <w:r>
         <w:t xml:space="preserve">The preview shows you a rendered HTML copy of the contents of the editor. Consequently, unlike</w:t>
       </w:r>
       <w:r>
@@ -3403,8 +4205,8 @@
         <w:t xml:space="preserve">does not run any R code chunks. Instead, the output of the chunk when it was last run in the editor is displayed.</w:t>
       </w:r>
     </w:p>
-    <w:bookmarkEnd w:id="27"/>
-    <w:bookmarkEnd w:id="28"/>
+    <w:bookmarkEnd w:id="29"/>
+    <w:bookmarkEnd w:id="30"/>
     <w:sectPr/>
   </w:body>
 </w:document>

</xml_diff>

<commit_message>
updated html and R.
</commit_message>
<xml_diff>
--- a/R_regression.docx
+++ b/R_regression.docx
@@ -92,7 +92,7 @@
         <w:t xml:space="preserve">2021</w:t>
       </w:r>
     </w:p>
-    <w:bookmarkStart w:id="30" w:name="energy-usage-in-the-u.s.2007"/>
+    <w:bookmarkStart w:id="29" w:name="energy-usage-in-the-u.s.2007"/>
     <w:p>
       <w:pPr>
         <w:pStyle w:val="Heading1"/>
@@ -101,7 +101,7 @@
         <w:t xml:space="preserve">Energy Usage in the U.S.(2007)</w:t>
       </w:r>
     </w:p>
-    <w:bookmarkStart w:id="29" w:name="Xdede6cc44c29e74ce1958bc97c4a4debdcc9297"/>
+    <w:bookmarkStart w:id="28" w:name="Xdede6cc44c29e74ce1958bc97c4a4debdcc9297"/>
     <w:p>
       <w:pPr>
         <w:pStyle w:val="Heading2"/>
@@ -3768,9 +3768,36 @@
       </w:pPr>
       <w:r>
         <w:rPr>
+          <w:rStyle w:val="CommentTok"/>
+        </w:rPr>
+        <w:t xml:space="preserve"># Build the model on training data -</w:t>
+      </w:r>
+      <w:r>
+        <w:br/>
+      </w:r>
+      <w:r>
+        <w:rPr>
+          <w:rStyle w:val="NormalTok"/>
+        </w:rPr>
+        <w:t xml:space="preserve">lmMod2 </w:t>
+      </w:r>
+      <w:r>
+        <w:rPr>
+          <w:rStyle w:val="OtherTok"/>
+        </w:rPr>
+        <w:t xml:space="preserve">&lt;-</w:t>
+      </w:r>
+      <w:r>
+        <w:rPr>
+          <w:rStyle w:val="NormalTok"/>
+        </w:rPr>
+        <w:t xml:space="preserve"> </w:t>
+      </w:r>
+      <w:r>
+        <w:rPr>
           <w:rStyle w:val="FunctionTok"/>
         </w:rPr>
-        <w:t xml:space="preserve">plot</w:t>
+        <w:t xml:space="preserve">lm</w:t>
       </w:r>
       <w:r>
         <w:rPr>
@@ -3788,7 +3815,19 @@
         <w:rPr>
           <w:rStyle w:val="NormalTok"/>
         </w:rPr>
-        <w:t xml:space="preserve">Retail.Total.Revenue,electricity</w:t>
+        <w:t xml:space="preserve">Revenue.Total </w:t>
+      </w:r>
+      <w:r>
+        <w:rPr>
+          <w:rStyle w:val="SpecialCharTok"/>
+        </w:rPr>
+        <w:t xml:space="preserve">~</w:t>
+      </w:r>
+      <w:r>
+        <w:rPr>
+          <w:rStyle w:val="NormalTok"/>
+        </w:rPr>
+        <w:t xml:space="preserve"> electricity</w:t>
       </w:r>
       <w:r>
         <w:rPr>
@@ -3800,109 +3839,196 @@
         <w:rPr>
           <w:rStyle w:val="NormalTok"/>
         </w:rPr>
-        <w:t xml:space="preserve">Revenue.Total, </w:t>
+        <w:t xml:space="preserve">Sources.Total </w:t>
+      </w:r>
+      <w:r>
+        <w:rPr>
+          <w:rStyle w:val="SpecialCharTok"/>
+        </w:rPr>
+        <w:t xml:space="preserve">+</w:t>
+      </w:r>
+      <w:r>
+        <w:rPr>
+          <w:rStyle w:val="NormalTok"/>
+        </w:rPr>
+        <w:t xml:space="preserve"> electricity</w:t>
+      </w:r>
+      <w:r>
+        <w:rPr>
+          <w:rStyle w:val="SpecialCharTok"/>
+        </w:rPr>
+        <w:t xml:space="preserve">$</w:t>
+      </w:r>
+      <w:r>
+        <w:rPr>
+          <w:rStyle w:val="NormalTok"/>
+        </w:rPr>
+        <w:t xml:space="preserve">Retail.Total.Revenue </w:t>
+      </w:r>
+      <w:r>
+        <w:rPr>
+          <w:rStyle w:val="SpecialCharTok"/>
+        </w:rPr>
+        <w:t xml:space="preserve">+</w:t>
+      </w:r>
+      <w:r>
+        <w:rPr>
+          <w:rStyle w:val="NormalTok"/>
+        </w:rPr>
+        <w:t xml:space="preserve"> electricity</w:t>
+      </w:r>
+      <w:r>
+        <w:rPr>
+          <w:rStyle w:val="SpecialCharTok"/>
+        </w:rPr>
+        <w:t xml:space="preserve">$</w:t>
+      </w:r>
+      <w:r>
+        <w:rPr>
+          <w:rStyle w:val="NormalTok"/>
+        </w:rPr>
+        <w:t xml:space="preserve">Retail.Total.Sales </w:t>
+      </w:r>
+      <w:r>
+        <w:rPr>
+          <w:rStyle w:val="SpecialCharTok"/>
+        </w:rPr>
+        <w:t xml:space="preserve">+</w:t>
+      </w:r>
+      <w:r>
+        <w:rPr>
+          <w:rStyle w:val="NormalTok"/>
+        </w:rPr>
+        <w:t xml:space="preserve"> electricity</w:t>
+      </w:r>
+      <w:r>
+        <w:rPr>
+          <w:rStyle w:val="SpecialCharTok"/>
+        </w:rPr>
+        <w:t xml:space="preserve">$</w:t>
+      </w:r>
+      <w:r>
+        <w:rPr>
+          <w:rStyle w:val="NormalTok"/>
+        </w:rPr>
+        <w:t xml:space="preserve">Retail.Total.Customers </w:t>
+      </w:r>
+      <w:r>
+        <w:rPr>
+          <w:rStyle w:val="SpecialCharTok"/>
+        </w:rPr>
+        <w:t xml:space="preserve">+</w:t>
+      </w:r>
+      <w:r>
+        <w:rPr>
+          <w:rStyle w:val="NormalTok"/>
+        </w:rPr>
+        <w:t xml:space="preserve"> </w:t>
+      </w:r>
+      <w:r>
+        <w:rPr>
+          <w:rStyle w:val="FunctionTok"/>
+        </w:rPr>
+        <w:t xml:space="preserve">as.factor</w:t>
+      </w:r>
+      <w:r>
+        <w:rPr>
+          <w:rStyle w:val="NormalTok"/>
+        </w:rPr>
+        <w:t xml:space="preserve">(electricity</w:t>
+      </w:r>
+      <w:r>
+        <w:rPr>
+          <w:rStyle w:val="SpecialCharTok"/>
+        </w:rPr>
+        <w:t xml:space="preserve">$</w:t>
+      </w:r>
+      <w:r>
+        <w:rPr>
+          <w:rStyle w:val="NormalTok"/>
+        </w:rPr>
+        <w:t xml:space="preserve">Utility.Type) </w:t>
+      </w:r>
+      <w:r>
+        <w:rPr>
+          <w:rStyle w:val="SpecialCharTok"/>
+        </w:rPr>
+        <w:t xml:space="preserve">+</w:t>
+      </w:r>
+      <w:r>
+        <w:rPr>
+          <w:rStyle w:val="NormalTok"/>
+        </w:rPr>
+        <w:t xml:space="preserve"> electricity</w:t>
+      </w:r>
+      <w:r>
+        <w:rPr>
+          <w:rStyle w:val="SpecialCharTok"/>
+        </w:rPr>
+        <w:t xml:space="preserve">$</w:t>
+      </w:r>
+      <w:r>
+        <w:rPr>
+          <w:rStyle w:val="NormalTok"/>
+        </w:rPr>
+        <w:t xml:space="preserve">Resale, </w:t>
       </w:r>
       <w:r>
         <w:rPr>
           <w:rStyle w:val="AttributeTok"/>
         </w:rPr>
-        <w:t xml:space="preserve">pch=</w:t>
+        <w:t xml:space="preserve">data=</w:t>
+      </w:r>
+      <w:r>
+        <w:rPr>
+          <w:rStyle w:val="NormalTok"/>
+        </w:rPr>
+        <w:t xml:space="preserve">trainingData)  </w:t>
+      </w:r>
+      <w:r>
+        <w:rPr>
+          <w:rStyle w:val="CommentTok"/>
+        </w:rPr>
+        <w:t xml:space="preserve"># build the model</w:t>
+      </w:r>
+      <w:r>
+        <w:br/>
+      </w:r>
+      <w:r>
+        <w:rPr>
+          <w:rStyle w:val="NormalTok"/>
+        </w:rPr>
+        <w:t xml:space="preserve">revPred2 </w:t>
+      </w:r>
+      <w:r>
+        <w:rPr>
+          <w:rStyle w:val="OtherTok"/>
+        </w:rPr>
+        <w:t xml:space="preserve">&lt;-</w:t>
+      </w:r>
+      <w:r>
+        <w:rPr>
+          <w:rStyle w:val="NormalTok"/>
+        </w:rPr>
+        <w:t xml:space="preserve"> </w:t>
       </w:r>
       <w:r>
         <w:rPr>
           <w:rStyle w:val="FunctionTok"/>
         </w:rPr>
-        <w:t xml:space="preserve">as.numeric</w:t>
-      </w:r>
-      <w:r>
-        <w:rPr>
-          <w:rStyle w:val="NormalTok"/>
-        </w:rPr>
-        <w:t xml:space="preserve">(electricity</w:t>
-      </w:r>
-      <w:r>
-        <w:rPr>
-          <w:rStyle w:val="SpecialCharTok"/>
-        </w:rPr>
-        <w:t xml:space="preserve">$</w:t>
-      </w:r>
-      <w:r>
-        <w:rPr>
-          <w:rStyle w:val="NormalTok"/>
-        </w:rPr>
-        <w:t xml:space="preserve">Utility.Type),</w:t>
-      </w:r>
-      <w:r>
-        <w:br/>
-      </w:r>
-      <w:r>
-        <w:rPr>
-          <w:rStyle w:val="NormalTok"/>
-        </w:rPr>
-        <w:t xml:space="preserve">     </w:t>
-      </w:r>
-      <w:r>
-        <w:rPr>
-          <w:rStyle w:val="AttributeTok"/>
-        </w:rPr>
-        <w:t xml:space="preserve">main=</w:t>
-      </w:r>
-      <w:r>
-        <w:rPr>
-          <w:rStyle w:val="StringTok"/>
-        </w:rPr>
-        <w:t xml:space="preserve">"Total Revenue Predicted by Total Retail Revenue With Multiple Util Type"</w:t>
-      </w:r>
-      <w:r>
-        <w:rPr>
-          <w:rStyle w:val="NormalTok"/>
-        </w:rPr>
-        <w:t xml:space="preserve">,</w:t>
-      </w:r>
-      <w:r>
-        <w:br/>
-      </w:r>
-      <w:r>
-        <w:rPr>
-          <w:rStyle w:val="NormalTok"/>
-        </w:rPr>
-        <w:t xml:space="preserve">     </w:t>
-      </w:r>
-      <w:r>
-        <w:rPr>
-          <w:rStyle w:val="AttributeTok"/>
-        </w:rPr>
-        <w:t xml:space="preserve">ylab=</w:t>
-      </w:r>
-      <w:r>
-        <w:rPr>
-          <w:rStyle w:val="StringTok"/>
-        </w:rPr>
-        <w:t xml:space="preserve">"Total Revenue (kUSD)"</w:t>
-      </w:r>
-      <w:r>
-        <w:rPr>
-          <w:rStyle w:val="NormalTok"/>
-        </w:rPr>
-        <w:t xml:space="preserve">, </w:t>
-      </w:r>
-      <w:r>
-        <w:rPr>
-          <w:rStyle w:val="AttributeTok"/>
-        </w:rPr>
-        <w:t xml:space="preserve">xlab=</w:t>
-      </w:r>
-      <w:r>
-        <w:rPr>
-          <w:rStyle w:val="StringTok"/>
-        </w:rPr>
-        <w:t xml:space="preserve">"Total Retail Revenue (kUSD)"</w:t>
-      </w:r>
-      <w:r>
-        <w:rPr>
-          <w:rStyle w:val="NormalTok"/>
-        </w:rPr>
-        <w:t xml:space="preserve">)</w:t>
+        <w:t xml:space="preserve">predict</w:t>
+      </w:r>
+      <w:r>
+        <w:rPr>
+          <w:rStyle w:val="NormalTok"/>
+        </w:rPr>
+        <w:t xml:space="preserve">(lmMod2, testData)  </w:t>
+      </w:r>
+      <w:r>
+        <w:rPr>
+          <w:rStyle w:val="CommentTok"/>
+        </w:rPr>
+        <w:t xml:space="preserve"># predict distance</w:t>
       </w:r>
     </w:p>
     <w:p>
@@ -3913,7 +4039,7 @@
         <w:rPr>
           <w:rStyle w:val="VerbatimChar"/>
         </w:rPr>
-        <w:t xml:space="preserve">## Warning in plot.xy(xy, type, ...): 强制改变过程中产生了NA</w:t>
+        <w:t xml:space="preserve">## Warning: 'newdata' had 424 rows but variables found have 2116 rows</w:t>
       </w:r>
     </w:p>
     <w:p>
@@ -3924,112 +4050,13 @@
         <w:rPr>
           <w:rStyle w:val="FunctionTok"/>
         </w:rPr>
-        <w:t xml:space="preserve">legend</w:t>
-      </w:r>
-      <w:r>
-        <w:rPr>
-          <w:rStyle w:val="NormalTok"/>
-        </w:rPr>
-        <w:t xml:space="preserve">(</w:t>
-      </w:r>
-      <w:r>
-        <w:rPr>
-          <w:rStyle w:val="StringTok"/>
-        </w:rPr>
-        <w:t xml:space="preserve">"bottomright"</w:t>
-      </w:r>
-      <w:r>
-        <w:rPr>
-          <w:rStyle w:val="NormalTok"/>
-        </w:rPr>
-        <w:t xml:space="preserve">, </w:t>
-      </w:r>
-      <w:r>
-        <w:rPr>
-          <w:rStyle w:val="FunctionTok"/>
-        </w:rPr>
-        <w:t xml:space="preserve">as.character</w:t>
-      </w:r>
-      <w:r>
-        <w:rPr>
-          <w:rStyle w:val="NormalTok"/>
-        </w:rPr>
-        <w:t xml:space="preserve">(</w:t>
-      </w:r>
-      <w:r>
-        <w:rPr>
-          <w:rStyle w:val="FunctionTok"/>
-        </w:rPr>
-        <w:t xml:space="preserve">unique</w:t>
-      </w:r>
-      <w:r>
-        <w:rPr>
-          <w:rStyle w:val="NormalTok"/>
-        </w:rPr>
-        <w:t xml:space="preserve">(electricity</w:t>
-      </w:r>
-      <w:r>
-        <w:rPr>
-          <w:rStyle w:val="SpecialCharTok"/>
-        </w:rPr>
-        <w:t xml:space="preserve">$</w:t>
-      </w:r>
-      <w:r>
-        <w:rPr>
-          <w:rStyle w:val="NormalTok"/>
-        </w:rPr>
-        <w:t xml:space="preserve">Utility.Type)), </w:t>
-      </w:r>
-      <w:r>
-        <w:br/>
-      </w:r>
-      <w:r>
-        <w:rPr>
-          <w:rStyle w:val="NormalTok"/>
-        </w:rPr>
-        <w:t xml:space="preserve">       </w:t>
-      </w:r>
-      <w:r>
-        <w:rPr>
-          <w:rStyle w:val="AttributeTok"/>
-        </w:rPr>
-        <w:t xml:space="preserve">pch=</w:t>
-      </w:r>
-      <w:r>
-        <w:rPr>
-          <w:rStyle w:val="FunctionTok"/>
-        </w:rPr>
-        <w:t xml:space="preserve">as.numeric</w:t>
-      </w:r>
-      <w:r>
-        <w:rPr>
-          <w:rStyle w:val="NormalTok"/>
-        </w:rPr>
-        <w:t xml:space="preserve">(</w:t>
-      </w:r>
-      <w:r>
-        <w:rPr>
-          <w:rStyle w:val="FunctionTok"/>
-        </w:rPr>
-        <w:t xml:space="preserve">unique</w:t>
-      </w:r>
-      <w:r>
-        <w:rPr>
-          <w:rStyle w:val="NormalTok"/>
-        </w:rPr>
-        <w:t xml:space="preserve">(electricity</w:t>
-      </w:r>
-      <w:r>
-        <w:rPr>
-          <w:rStyle w:val="SpecialCharTok"/>
-        </w:rPr>
-        <w:t xml:space="preserve">$</w:t>
-      </w:r>
-      <w:r>
-        <w:rPr>
-          <w:rStyle w:val="NormalTok"/>
-        </w:rPr>
-        <w:t xml:space="preserve">Utility.Type)))</w:t>
+        <w:t xml:space="preserve">summary</w:t>
+      </w:r>
+      <w:r>
+        <w:rPr>
+          <w:rStyle w:val="NormalTok"/>
+        </w:rPr>
+        <w:t xml:space="preserve">(lmMod2)</w:t>
       </w:r>
     </w:p>
     <w:p>
@@ -4040,16 +4067,736 @@
         <w:rPr>
           <w:rStyle w:val="VerbatimChar"/>
         </w:rPr>
-        <w:t xml:space="preserve">## Warning in legend("bottomright",</w:t>
-      </w:r>
-      <w:r>
-        <w:br/>
-      </w:r>
-      <w:r>
-        <w:rPr>
-          <w:rStyle w:val="VerbatimChar"/>
-        </w:rPr>
-        <w:t xml:space="preserve">## as.character(unique(electricity$Utility.Type)), : 强制改变过程中产生了NA</w:t>
+        <w:t xml:space="preserve">## </w:t>
+      </w:r>
+      <w:r>
+        <w:br/>
+      </w:r>
+      <w:r>
+        <w:rPr>
+          <w:rStyle w:val="VerbatimChar"/>
+        </w:rPr>
+        <w:t xml:space="preserve">## Call:</w:t>
+      </w:r>
+      <w:r>
+        <w:br/>
+      </w:r>
+      <w:r>
+        <w:rPr>
+          <w:rStyle w:val="VerbatimChar"/>
+        </w:rPr>
+        <w:t xml:space="preserve">## lm(formula = electricity$Revenue.Total ~ electricity$Sources.Total + </w:t>
+      </w:r>
+      <w:r>
+        <w:br/>
+      </w:r>
+      <w:r>
+        <w:rPr>
+          <w:rStyle w:val="VerbatimChar"/>
+        </w:rPr>
+        <w:t xml:space="preserve">##     electricity$Retail.Total.Revenue + electricity$Retail.Total.Sales + </w:t>
+      </w:r>
+      <w:r>
+        <w:br/>
+      </w:r>
+      <w:r>
+        <w:rPr>
+          <w:rStyle w:val="VerbatimChar"/>
+        </w:rPr>
+        <w:t xml:space="preserve">##     electricity$Retail.Total.Customers + as.factor(electricity$Utility.Type) + </w:t>
+      </w:r>
+      <w:r>
+        <w:br/>
+      </w:r>
+      <w:r>
+        <w:rPr>
+          <w:rStyle w:val="VerbatimChar"/>
+        </w:rPr>
+        <w:t xml:space="preserve">##     electricity$Resale, data = trainingData)</w:t>
+      </w:r>
+      <w:r>
+        <w:br/>
+      </w:r>
+      <w:r>
+        <w:rPr>
+          <w:rStyle w:val="VerbatimChar"/>
+        </w:rPr>
+        <w:t xml:space="preserve">## </w:t>
+      </w:r>
+      <w:r>
+        <w:br/>
+      </w:r>
+      <w:r>
+        <w:rPr>
+          <w:rStyle w:val="VerbatimChar"/>
+        </w:rPr>
+        <w:t xml:space="preserve">## Residuals:</w:t>
+      </w:r>
+      <w:r>
+        <w:br/>
+      </w:r>
+      <w:r>
+        <w:rPr>
+          <w:rStyle w:val="VerbatimChar"/>
+        </w:rPr>
+        <w:t xml:space="preserve">##      Min       1Q   Median       3Q      Max </w:t>
+      </w:r>
+      <w:r>
+        <w:br/>
+      </w:r>
+      <w:r>
+        <w:rPr>
+          <w:rStyle w:val="VerbatimChar"/>
+        </w:rPr>
+        <w:t xml:space="preserve">## -2784158    -3461     -629     2654  3370539 </w:t>
+      </w:r>
+      <w:r>
+        <w:br/>
+      </w:r>
+      <w:r>
+        <w:rPr>
+          <w:rStyle w:val="VerbatimChar"/>
+        </w:rPr>
+        <w:t xml:space="preserve">## </w:t>
+      </w:r>
+      <w:r>
+        <w:br/>
+      </w:r>
+      <w:r>
+        <w:rPr>
+          <w:rStyle w:val="VerbatimChar"/>
+        </w:rPr>
+        <w:t xml:space="preserve">## Coefficients:</w:t>
+      </w:r>
+      <w:r>
+        <w:br/>
+      </w:r>
+      <w:r>
+        <w:rPr>
+          <w:rStyle w:val="VerbatimChar"/>
+        </w:rPr>
+        <w:t xml:space="preserve">##                                                                  Estimate</w:t>
+      </w:r>
+      <w:r>
+        <w:br/>
+      </w:r>
+      <w:r>
+        <w:rPr>
+          <w:rStyle w:val="VerbatimChar"/>
+        </w:rPr>
+        <w:t xml:space="preserve">## (Intercept)                                                    -1.234e+04</w:t>
+      </w:r>
+      <w:r>
+        <w:br/>
+      </w:r>
+      <w:r>
+        <w:rPr>
+          <w:rStyle w:val="VerbatimChar"/>
+        </w:rPr>
+        <w:t xml:space="preserve">## electricity$Sources.Total                                       4.303e-02</w:t>
+      </w:r>
+      <w:r>
+        <w:br/>
+      </w:r>
+      <w:r>
+        <w:rPr>
+          <w:rStyle w:val="VerbatimChar"/>
+        </w:rPr>
+        <w:t xml:space="preserve">## electricity$Retail.Total.Revenue                                5.567e-01</w:t>
+      </w:r>
+      <w:r>
+        <w:br/>
+      </w:r>
+      <w:r>
+        <w:rPr>
+          <w:rStyle w:val="VerbatimChar"/>
+        </w:rPr>
+        <w:t xml:space="preserve">## electricity$Retail.Total.Sales                                 -2.151e-02</w:t>
+      </w:r>
+      <w:r>
+        <w:br/>
+      </w:r>
+      <w:r>
+        <w:rPr>
+          <w:rStyle w:val="VerbatimChar"/>
+        </w:rPr>
+        <w:t xml:space="preserve">## electricity$Retail.Total.Customers                              7.162e-01</w:t>
+      </w:r>
+      <w:r>
+        <w:br/>
+      </w:r>
+      <w:r>
+        <w:rPr>
+          <w:rStyle w:val="VerbatimChar"/>
+        </w:rPr>
+        <w:t xml:space="preserve">## as.factor(electricity$Utility.Type)Community Choice Aggregator -6.191e+04</w:t>
+      </w:r>
+      <w:r>
+        <w:br/>
+      </w:r>
+      <w:r>
+        <w:rPr>
+          <w:rStyle w:val="VerbatimChar"/>
+        </w:rPr>
+        <w:t xml:space="preserve">## as.factor(electricity$Utility.Type)Cooperative                  9.871e+03</w:t>
+      </w:r>
+      <w:r>
+        <w:br/>
+      </w:r>
+      <w:r>
+        <w:rPr>
+          <w:rStyle w:val="VerbatimChar"/>
+        </w:rPr>
+        <w:t xml:space="preserve">## as.factor(electricity$Utility.Type)Federal                      6.817e+05</w:t>
+      </w:r>
+      <w:r>
+        <w:br/>
+      </w:r>
+      <w:r>
+        <w:rPr>
+          <w:rStyle w:val="VerbatimChar"/>
+        </w:rPr>
+        <w:t xml:space="preserve">## as.factor(electricity$Utility.Type)Investor Owned               7.289e+04</w:t>
+      </w:r>
+      <w:r>
+        <w:br/>
+      </w:r>
+      <w:r>
+        <w:rPr>
+          <w:rStyle w:val="VerbatimChar"/>
+        </w:rPr>
+        <w:t xml:space="preserve">## as.factor(electricity$Utility.Type)Municipal                    1.277e+04</w:t>
+      </w:r>
+      <w:r>
+        <w:br/>
+      </w:r>
+      <w:r>
+        <w:rPr>
+          <w:rStyle w:val="VerbatimChar"/>
+        </w:rPr>
+        <w:t xml:space="preserve">## as.factor(electricity$Utility.Type)Political Subdivision       -8.721e+03</w:t>
+      </w:r>
+      <w:r>
+        <w:br/>
+      </w:r>
+      <w:r>
+        <w:rPr>
+          <w:rStyle w:val="VerbatimChar"/>
+        </w:rPr>
+        <w:t xml:space="preserve">## as.factor(electricity$Utility.Type)Retail Power Marketer       -1.484e+04</w:t>
+      </w:r>
+      <w:r>
+        <w:br/>
+      </w:r>
+      <w:r>
+        <w:rPr>
+          <w:rStyle w:val="VerbatimChar"/>
+        </w:rPr>
+        <w:t xml:space="preserve">## as.factor(electricity$Utility.Type)State                        1.942e+05</w:t>
+      </w:r>
+      <w:r>
+        <w:br/>
+      </w:r>
+      <w:r>
+        <w:rPr>
+          <w:rStyle w:val="VerbatimChar"/>
+        </w:rPr>
+        <w:t xml:space="preserve">## as.factor(electricity$Utility.Type)Wholesale Power Marketer    -2.746e+05</w:t>
+      </w:r>
+      <w:r>
+        <w:br/>
+      </w:r>
+      <w:r>
+        <w:rPr>
+          <w:rStyle w:val="VerbatimChar"/>
+        </w:rPr>
+        <w:t xml:space="preserve">## electricity$Resale                                              1.310e+03</w:t>
+      </w:r>
+      <w:r>
+        <w:br/>
+      </w:r>
+      <w:r>
+        <w:rPr>
+          <w:rStyle w:val="VerbatimChar"/>
+        </w:rPr>
+        <w:t xml:space="preserve">##                                                                Std. Error</w:t>
+      </w:r>
+      <w:r>
+        <w:br/>
+      </w:r>
+      <w:r>
+        <w:rPr>
+          <w:rStyle w:val="VerbatimChar"/>
+        </w:rPr>
+        <w:t xml:space="preserve">## (Intercept)                                                     4.150e+04</w:t>
+      </w:r>
+      <w:r>
+        <w:br/>
+      </w:r>
+      <w:r>
+        <w:rPr>
+          <w:rStyle w:val="VerbatimChar"/>
+        </w:rPr>
+        <w:t xml:space="preserve">## electricity$Sources.Total                                       3.336e-04</w:t>
+      </w:r>
+      <w:r>
+        <w:br/>
+      </w:r>
+      <w:r>
+        <w:rPr>
+          <w:rStyle w:val="VerbatimChar"/>
+        </w:rPr>
+        <w:t xml:space="preserve">## electricity$Retail.Total.Revenue                                1.880e-02</w:t>
+      </w:r>
+      <w:r>
+        <w:br/>
+      </w:r>
+      <w:r>
+        <w:rPr>
+          <w:rStyle w:val="VerbatimChar"/>
+        </w:rPr>
+        <w:t xml:space="preserve">## electricity$Retail.Total.Sales                                  1.335e-03</w:t>
+      </w:r>
+      <w:r>
+        <w:br/>
+      </w:r>
+      <w:r>
+        <w:rPr>
+          <w:rStyle w:val="VerbatimChar"/>
+        </w:rPr>
+        <w:t xml:space="preserve">## electricity$Retail.Total.Customers                              3.276e-02</w:t>
+      </w:r>
+      <w:r>
+        <w:br/>
+      </w:r>
+      <w:r>
+        <w:rPr>
+          <w:rStyle w:val="VerbatimChar"/>
+        </w:rPr>
+        <w:t xml:space="preserve">## as.factor(electricity$Utility.Type)Community Choice Aggregator  6.637e+04</w:t>
+      </w:r>
+      <w:r>
+        <w:br/>
+      </w:r>
+      <w:r>
+        <w:rPr>
+          <w:rStyle w:val="VerbatimChar"/>
+        </w:rPr>
+        <w:t xml:space="preserve">## as.factor(electricity$Utility.Type)Cooperative                  4.190e+04</w:t>
+      </w:r>
+      <w:r>
+        <w:br/>
+      </w:r>
+      <w:r>
+        <w:rPr>
+          <w:rStyle w:val="VerbatimChar"/>
+        </w:rPr>
+        <w:t xml:space="preserve">## as.factor(electricity$Utility.Type)Federal                      8.284e+04</w:t>
+      </w:r>
+      <w:r>
+        <w:br/>
+      </w:r>
+      <w:r>
+        <w:rPr>
+          <w:rStyle w:val="VerbatimChar"/>
+        </w:rPr>
+        <w:t xml:space="preserve">## as.factor(electricity$Utility.Type)Investor Owned               4.472e+04</w:t>
+      </w:r>
+      <w:r>
+        <w:br/>
+      </w:r>
+      <w:r>
+        <w:rPr>
+          <w:rStyle w:val="VerbatimChar"/>
+        </w:rPr>
+        <w:t xml:space="preserve">## as.factor(electricity$Utility.Type)Municipal                    4.187e+04</w:t>
+      </w:r>
+      <w:r>
+        <w:br/>
+      </w:r>
+      <w:r>
+        <w:rPr>
+          <w:rStyle w:val="VerbatimChar"/>
+        </w:rPr>
+        <w:t xml:space="preserve">## as.factor(electricity$Utility.Type)Political Subdivision        4.536e+04</w:t>
+      </w:r>
+      <w:r>
+        <w:br/>
+      </w:r>
+      <w:r>
+        <w:rPr>
+          <w:rStyle w:val="VerbatimChar"/>
+        </w:rPr>
+        <w:t xml:space="preserve">## as.factor(electricity$Utility.Type)Retail Power Marketer        4.261e+04</w:t>
+      </w:r>
+      <w:r>
+        <w:br/>
+      </w:r>
+      <w:r>
+        <w:rPr>
+          <w:rStyle w:val="VerbatimChar"/>
+        </w:rPr>
+        <w:t xml:space="preserve">## as.factor(electricity$Utility.Type)State                        6.658e+04</w:t>
+      </w:r>
+      <w:r>
+        <w:br/>
+      </w:r>
+      <w:r>
+        <w:rPr>
+          <w:rStyle w:val="VerbatimChar"/>
+        </w:rPr>
+        <w:t xml:space="preserve">## as.factor(electricity$Utility.Type)Wholesale Power Marketer     1.612e+05</w:t>
+      </w:r>
+      <w:r>
+        <w:br/>
+      </w:r>
+      <w:r>
+        <w:rPr>
+          <w:rStyle w:val="VerbatimChar"/>
+        </w:rPr>
+        <w:t xml:space="preserve">## electricity$Resale                                              1.028e+04</w:t>
+      </w:r>
+      <w:r>
+        <w:br/>
+      </w:r>
+      <w:r>
+        <w:rPr>
+          <w:rStyle w:val="VerbatimChar"/>
+        </w:rPr>
+        <w:t xml:space="preserve">##                                                                t value Pr(&gt;|t|)</w:t>
+      </w:r>
+      <w:r>
+        <w:br/>
+      </w:r>
+      <w:r>
+        <w:rPr>
+          <w:rStyle w:val="VerbatimChar"/>
+        </w:rPr>
+        <w:t xml:space="preserve">## (Intercept)                                                     -0.297  0.76629</w:t>
+      </w:r>
+      <w:r>
+        <w:br/>
+      </w:r>
+      <w:r>
+        <w:rPr>
+          <w:rStyle w:val="VerbatimChar"/>
+        </w:rPr>
+        <w:t xml:space="preserve">## electricity$Sources.Total                                      128.999  &lt; 2e-16</w:t>
+      </w:r>
+      <w:r>
+        <w:br/>
+      </w:r>
+      <w:r>
+        <w:rPr>
+          <w:rStyle w:val="VerbatimChar"/>
+        </w:rPr>
+        <w:t xml:space="preserve">## electricity$Retail.Total.Revenue                                29.616  &lt; 2e-16</w:t>
+      </w:r>
+      <w:r>
+        <w:br/>
+      </w:r>
+      <w:r>
+        <w:rPr>
+          <w:rStyle w:val="VerbatimChar"/>
+        </w:rPr>
+        <w:t xml:space="preserve">## electricity$Retail.Total.Sales                                 -16.118  &lt; 2e-16</w:t>
+      </w:r>
+      <w:r>
+        <w:br/>
+      </w:r>
+      <w:r>
+        <w:rPr>
+          <w:rStyle w:val="VerbatimChar"/>
+        </w:rPr>
+        <w:t xml:space="preserve">## electricity$Retail.Total.Customers                              21.863  &lt; 2e-16</w:t>
+      </w:r>
+      <w:r>
+        <w:br/>
+      </w:r>
+      <w:r>
+        <w:rPr>
+          <w:rStyle w:val="VerbatimChar"/>
+        </w:rPr>
+        <w:t xml:space="preserve">## as.factor(electricity$Utility.Type)Community Choice Aggregator  -0.933  0.35106</w:t>
+      </w:r>
+      <w:r>
+        <w:br/>
+      </w:r>
+      <w:r>
+        <w:rPr>
+          <w:rStyle w:val="VerbatimChar"/>
+        </w:rPr>
+        <w:t xml:space="preserve">## as.factor(electricity$Utility.Type)Cooperative                   0.236  0.81376</w:t>
+      </w:r>
+      <w:r>
+        <w:br/>
+      </w:r>
+      <w:r>
+        <w:rPr>
+          <w:rStyle w:val="VerbatimChar"/>
+        </w:rPr>
+        <w:t xml:space="preserve">## as.factor(electricity$Utility.Type)Federal                       8.230 3.25e-16</w:t>
+      </w:r>
+      <w:r>
+        <w:br/>
+      </w:r>
+      <w:r>
+        <w:rPr>
+          <w:rStyle w:val="VerbatimChar"/>
+        </w:rPr>
+        <w:t xml:space="preserve">## as.factor(electricity$Utility.Type)Investor Owned                1.630  0.10326</w:t>
+      </w:r>
+      <w:r>
+        <w:br/>
+      </w:r>
+      <w:r>
+        <w:rPr>
+          <w:rStyle w:val="VerbatimChar"/>
+        </w:rPr>
+        <w:t xml:space="preserve">## as.factor(electricity$Utility.Type)Municipal                     0.305  0.76044</w:t>
+      </w:r>
+      <w:r>
+        <w:br/>
+      </w:r>
+      <w:r>
+        <w:rPr>
+          <w:rStyle w:val="VerbatimChar"/>
+        </w:rPr>
+        <w:t xml:space="preserve">## as.factor(electricity$Utility.Type)Political Subdivision        -0.192  0.84755</w:t>
+      </w:r>
+      <w:r>
+        <w:br/>
+      </w:r>
+      <w:r>
+        <w:rPr>
+          <w:rStyle w:val="VerbatimChar"/>
+        </w:rPr>
+        <w:t xml:space="preserve">## as.factor(electricity$Utility.Type)Retail Power Marketer        -0.348  0.72774</w:t>
+      </w:r>
+      <w:r>
+        <w:br/>
+      </w:r>
+      <w:r>
+        <w:rPr>
+          <w:rStyle w:val="VerbatimChar"/>
+        </w:rPr>
+        <w:t xml:space="preserve">## as.factor(electricity$Utility.Type)State                         2.917  0.00357</w:t>
+      </w:r>
+      <w:r>
+        <w:br/>
+      </w:r>
+      <w:r>
+        <w:rPr>
+          <w:rStyle w:val="VerbatimChar"/>
+        </w:rPr>
+        <w:t xml:space="preserve">## as.factor(electricity$Utility.Type)Wholesale Power Marketer     -1.704  0.08857</w:t>
+      </w:r>
+      <w:r>
+        <w:br/>
+      </w:r>
+      <w:r>
+        <w:rPr>
+          <w:rStyle w:val="VerbatimChar"/>
+        </w:rPr>
+        <w:t xml:space="preserve">## electricity$Resale                                               0.127  0.89863</w:t>
+      </w:r>
+      <w:r>
+        <w:br/>
+      </w:r>
+      <w:r>
+        <w:rPr>
+          <w:rStyle w:val="VerbatimChar"/>
+        </w:rPr>
+        <w:t xml:space="preserve">##                                                                   </w:t>
+      </w:r>
+      <w:r>
+        <w:br/>
+      </w:r>
+      <w:r>
+        <w:rPr>
+          <w:rStyle w:val="VerbatimChar"/>
+        </w:rPr>
+        <w:t xml:space="preserve">## (Intercept)                                                       </w:t>
+      </w:r>
+      <w:r>
+        <w:br/>
+      </w:r>
+      <w:r>
+        <w:rPr>
+          <w:rStyle w:val="VerbatimChar"/>
+        </w:rPr>
+        <w:t xml:space="preserve">## electricity$Sources.Total                                      ***</w:t>
+      </w:r>
+      <w:r>
+        <w:br/>
+      </w:r>
+      <w:r>
+        <w:rPr>
+          <w:rStyle w:val="VerbatimChar"/>
+        </w:rPr>
+        <w:t xml:space="preserve">## electricity$Retail.Total.Revenue                               ***</w:t>
+      </w:r>
+      <w:r>
+        <w:br/>
+      </w:r>
+      <w:r>
+        <w:rPr>
+          <w:rStyle w:val="VerbatimChar"/>
+        </w:rPr>
+        <w:t xml:space="preserve">## electricity$Retail.Total.Sales                                 ***</w:t>
+      </w:r>
+      <w:r>
+        <w:br/>
+      </w:r>
+      <w:r>
+        <w:rPr>
+          <w:rStyle w:val="VerbatimChar"/>
+        </w:rPr>
+        <w:t xml:space="preserve">## electricity$Retail.Total.Customers                             ***</w:t>
+      </w:r>
+      <w:r>
+        <w:br/>
+      </w:r>
+      <w:r>
+        <w:rPr>
+          <w:rStyle w:val="VerbatimChar"/>
+        </w:rPr>
+        <w:t xml:space="preserve">## as.factor(electricity$Utility.Type)Community Choice Aggregator    </w:t>
+      </w:r>
+      <w:r>
+        <w:br/>
+      </w:r>
+      <w:r>
+        <w:rPr>
+          <w:rStyle w:val="VerbatimChar"/>
+        </w:rPr>
+        <w:t xml:space="preserve">## as.factor(electricity$Utility.Type)Cooperative                    </w:t>
+      </w:r>
+      <w:r>
+        <w:br/>
+      </w:r>
+      <w:r>
+        <w:rPr>
+          <w:rStyle w:val="VerbatimChar"/>
+        </w:rPr>
+        <w:t xml:space="preserve">## as.factor(electricity$Utility.Type)Federal                     ***</w:t>
+      </w:r>
+      <w:r>
+        <w:br/>
+      </w:r>
+      <w:r>
+        <w:rPr>
+          <w:rStyle w:val="VerbatimChar"/>
+        </w:rPr>
+        <w:t xml:space="preserve">## as.factor(electricity$Utility.Type)Investor Owned                 </w:t>
+      </w:r>
+      <w:r>
+        <w:br/>
+      </w:r>
+      <w:r>
+        <w:rPr>
+          <w:rStyle w:val="VerbatimChar"/>
+        </w:rPr>
+        <w:t xml:space="preserve">## as.factor(electricity$Utility.Type)Municipal                      </w:t>
+      </w:r>
+      <w:r>
+        <w:br/>
+      </w:r>
+      <w:r>
+        <w:rPr>
+          <w:rStyle w:val="VerbatimChar"/>
+        </w:rPr>
+        <w:t xml:space="preserve">## as.factor(electricity$Utility.Type)Political Subdivision          </w:t>
+      </w:r>
+      <w:r>
+        <w:br/>
+      </w:r>
+      <w:r>
+        <w:rPr>
+          <w:rStyle w:val="VerbatimChar"/>
+        </w:rPr>
+        <w:t xml:space="preserve">## as.factor(electricity$Utility.Type)Retail Power Marketer          </w:t>
+      </w:r>
+      <w:r>
+        <w:br/>
+      </w:r>
+      <w:r>
+        <w:rPr>
+          <w:rStyle w:val="VerbatimChar"/>
+        </w:rPr>
+        <w:t xml:space="preserve">## as.factor(electricity$Utility.Type)State                       ** </w:t>
+      </w:r>
+      <w:r>
+        <w:br/>
+      </w:r>
+      <w:r>
+        <w:rPr>
+          <w:rStyle w:val="VerbatimChar"/>
+        </w:rPr>
+        <w:t xml:space="preserve">## as.factor(electricity$Utility.Type)Wholesale Power Marketer    .  </w:t>
+      </w:r>
+      <w:r>
+        <w:br/>
+      </w:r>
+      <w:r>
+        <w:rPr>
+          <w:rStyle w:val="VerbatimChar"/>
+        </w:rPr>
+        <w:t xml:space="preserve">## electricity$Resale                                                </w:t>
+      </w:r>
+      <w:r>
+        <w:br/>
+      </w:r>
+      <w:r>
+        <w:rPr>
+          <w:rStyle w:val="VerbatimChar"/>
+        </w:rPr>
+        <w:t xml:space="preserve">## ---</w:t>
+      </w:r>
+      <w:r>
+        <w:br/>
+      </w:r>
+      <w:r>
+        <w:rPr>
+          <w:rStyle w:val="VerbatimChar"/>
+        </w:rPr>
+        <w:t xml:space="preserve">## Signif. codes:  0 '***' 0.001 '**' 0.01 '*' 0.05 '.' 0.1 ' ' 1</w:t>
+      </w:r>
+      <w:r>
+        <w:br/>
+      </w:r>
+      <w:r>
+        <w:rPr>
+          <w:rStyle w:val="VerbatimChar"/>
+        </w:rPr>
+        <w:t xml:space="preserve">## </w:t>
+      </w:r>
+      <w:r>
+        <w:br/>
+      </w:r>
+      <w:r>
+        <w:rPr>
+          <w:rStyle w:val="VerbatimChar"/>
+        </w:rPr>
+        <w:t xml:space="preserve">## Residual standard error: 155300 on 2101 degrees of freedom</w:t>
+      </w:r>
+      <w:r>
+        <w:br/>
+      </w:r>
+      <w:r>
+        <w:rPr>
+          <w:rStyle w:val="VerbatimChar"/>
+        </w:rPr>
+        <w:t xml:space="preserve">## Multiple R-squared:  0.9729, Adjusted R-squared:  0.9727 </w:t>
+      </w:r>
+      <w:r>
+        <w:br/>
+      </w:r>
+      <w:r>
+        <w:rPr>
+          <w:rStyle w:val="VerbatimChar"/>
+        </w:rPr>
+        <w:t xml:space="preserve">## F-statistic:  5390 on 14 and 2101 DF,  p-value: &lt; 2.2e-16</w:t>
       </w:r>
     </w:p>
     <w:p>
@@ -4057,51 +4804,6 @@
         <w:pStyle w:val="FirstParagraph"/>
       </w:pPr>
       <w:r>
-        <w:drawing>
-          <wp:inline>
-            <wp:extent cx="4620126" cy="3696101"/>
-            <wp:effectExtent b="0" l="0" r="0" t="0"/>
-            <wp:docPr descr="" title="" id="1" name="Picture"/>
-            <a:graphic>
-              <a:graphicData uri="http://schemas.openxmlformats.org/drawingml/2006/picture">
-                <pic:pic>
-                  <pic:nvPicPr>
-                    <pic:cNvPr descr="R_regression_files/figure-docx/unnamed-chunk-19-1.png" id="0" name="Picture"/>
-                    <pic:cNvPicPr>
-                      <a:picLocks noChangeArrowheads="1" noChangeAspect="1"/>
-                    </pic:cNvPicPr>
-                  </pic:nvPicPr>
-                  <pic:blipFill>
-                    <a:blip r:embed="rId28"/>
-                    <a:stretch>
-                      <a:fillRect/>
-                    </a:stretch>
-                  </pic:blipFill>
-                  <pic:spPr bwMode="auto">
-                    <a:xfrm>
-                      <a:off x="0" y="0"/>
-                      <a:ext cx="4620126" cy="3696101"/>
-                    </a:xfrm>
-                    <a:prstGeom prst="rect">
-                      <a:avLst/>
-                    </a:prstGeom>
-                    <a:noFill/>
-                    <a:ln w="9525">
-                      <a:noFill/>
-                      <a:headEnd/>
-                      <a:tailEnd/>
-                    </a:ln>
-                  </pic:spPr>
-                </pic:pic>
-              </a:graphicData>
-            </a:graphic>
-          </wp:inline>
-        </w:drawing>
-      </w:r>
-      <w:r>
-        <w:t xml:space="preserve"> </w:t>
-      </w:r>
-      <w:r>
         <w:t xml:space="preserve">Add a new chunk by clicking the</w:t>
       </w:r>
       <w:r>
@@ -4205,8 +4907,8 @@
         <w:t xml:space="preserve">does not run any R code chunks. Instead, the output of the chunk when it was last run in the editor is displayed.</w:t>
       </w:r>
     </w:p>
+    <w:bookmarkEnd w:id="28"/>
     <w:bookmarkEnd w:id="29"/>
-    <w:bookmarkEnd w:id="30"/>
     <w:sectPr/>
   </w:body>
 </w:document>

</xml_diff>